<commit_message>
Se avanzó en la realización del informe
</commit_message>
<xml_diff>
--- a/Informe.docx
+++ b/Informe.docx
@@ -4,10 +4,182 @@
   <w:body>
     <w:p>
       <w:pPr>
+        <w:jc w:val="center"/>
         <w:rPr>
+          <w:rFonts w:ascii="Times New Roman" w:hAnsi="Times New Roman"/>
+          <w:sz w:val="24"/>
           <w:lang w:val="es-ES"/>
         </w:rPr>
       </w:pPr>
+      <w:r>
+        <w:rPr>
+          <w:rFonts w:ascii="Times New Roman" w:hAnsi="Times New Roman"/>
+          <w:sz w:val="24"/>
+          <w:lang w:val="es-ES"/>
+        </w:rPr>
+        <w:t xml:space="preserve">Informe Desafío </w:t>
+      </w:r>
+      <w:r>
+        <w:rPr>
+          <w:rFonts w:ascii="Times New Roman" w:hAnsi="Times New Roman"/>
+          <w:sz w:val="24"/>
+          <w:lang w:val="es-ES"/>
+        </w:rPr>
+        <w:t>1</w:t>
+      </w:r>
+    </w:p>
+    <w:p>
+      <w:pPr>
+        <w:pStyle w:val="Prrafodelista"/>
+        <w:numPr>
+          <w:ilvl w:val="0"/>
+          <w:numId w:val="3"/>
+        </w:numPr>
+        <w:spacing w:line="480" w:lineRule="auto"/>
+        <w:ind w:left="714" w:hanging="357"/>
+        <w:rPr>
+          <w:rFonts w:ascii="Times New Roman" w:hAnsi="Times New Roman"/>
+          <w:sz w:val="24"/>
+          <w:lang w:val="es-ES"/>
+        </w:rPr>
+      </w:pPr>
+      <w:r>
+        <w:rPr>
+          <w:rFonts w:ascii="Times New Roman" w:hAnsi="Times New Roman"/>
+          <w:sz w:val="24"/>
+          <w:lang w:val="es-ES"/>
+        </w:rPr>
+        <w:t>Análisis del problema y consideraciones para la alternativa de solución propuesta</w:t>
+      </w:r>
+      <w:r>
+        <w:rPr>
+          <w:rFonts w:ascii="Times New Roman" w:hAnsi="Times New Roman"/>
+          <w:sz w:val="24"/>
+          <w:lang w:val="es-ES"/>
+        </w:rPr>
+        <w:t xml:space="preserve">: el problema que se nos </w:t>
+      </w:r>
+      <w:r>
+        <w:rPr>
+          <w:rFonts w:ascii="Times New Roman" w:hAnsi="Times New Roman"/>
+          <w:sz w:val="24"/>
+          <w:lang w:val="es-ES"/>
+        </w:rPr>
+        <w:t>plantea</w:t>
+      </w:r>
+      <w:r>
+        <w:rPr>
+          <w:rFonts w:ascii="Times New Roman" w:hAnsi="Times New Roman"/>
+          <w:sz w:val="24"/>
+          <w:lang w:val="es-ES"/>
+        </w:rPr>
+        <w:t xml:space="preserve"> </w:t>
+      </w:r>
+      <w:r>
+        <w:rPr>
+          <w:rFonts w:ascii="Times New Roman" w:hAnsi="Times New Roman"/>
+          <w:sz w:val="24"/>
+          <w:lang w:val="es-ES"/>
+        </w:rPr>
+        <w:t xml:space="preserve">nos pide recibir una señal analógica, </w:t>
+      </w:r>
+      <w:r>
+        <w:rPr>
+          <w:rFonts w:ascii="Times New Roman" w:hAnsi="Times New Roman"/>
+          <w:sz w:val="24"/>
+          <w:lang w:val="es-ES"/>
+        </w:rPr>
+        <w:t xml:space="preserve">de la cual obtendremos un grupo de datos, que deben ser almacenados y </w:t>
+      </w:r>
+      <w:r>
+        <w:rPr>
+          <w:rFonts w:ascii="Times New Roman" w:hAnsi="Times New Roman"/>
+          <w:sz w:val="24"/>
+          <w:lang w:val="es-ES"/>
+        </w:rPr>
+        <w:t xml:space="preserve">posteriormente procesados para arrojar </w:t>
+      </w:r>
+      <w:r>
+        <w:rPr>
+          <w:rFonts w:ascii="Times New Roman" w:hAnsi="Times New Roman"/>
+          <w:sz w:val="24"/>
+          <w:lang w:val="es-ES"/>
+        </w:rPr>
+        <w:t>los resultados en pantalla.</w:t>
+      </w:r>
+      <w:r>
+        <w:rPr>
+          <w:rFonts w:ascii="Times New Roman" w:hAnsi="Times New Roman"/>
+          <w:sz w:val="24"/>
+          <w:lang w:val="es-ES"/>
+        </w:rPr>
+        <w:t xml:space="preserve"> </w:t>
+      </w:r>
+    </w:p>
+    <w:p>
+      <w:pPr>
+        <w:pStyle w:val="Prrafodelista"/>
+        <w:numPr>
+          <w:ilvl w:val="0"/>
+          <w:numId w:val="3"/>
+        </w:numPr>
+        <w:spacing w:line="480" w:lineRule="auto"/>
+        <w:ind w:left="714" w:hanging="357"/>
+        <w:rPr>
+          <w:rFonts w:ascii="Times New Roman" w:hAnsi="Times New Roman"/>
+          <w:sz w:val="24"/>
+          <w:lang w:val="es-ES"/>
+        </w:rPr>
+      </w:pPr>
+      <w:r>
+        <w:rPr>
+          <w:rFonts w:ascii="Times New Roman" w:hAnsi="Times New Roman"/>
+          <w:noProof/>
+          <w:sz w:val="24"/>
+          <w:lang w:val="es-ES"/>
+        </w:rPr>
+        <w:drawing>
+          <wp:inline distT="0" distB="0" distL="0" distR="0" wp14:anchorId="1A1EBD74" wp14:editId="74A82E73">
+            <wp:extent cx="5612130" cy="4209415"/>
+            <wp:effectExtent l="0" t="0" r="7620" b="635"/>
+            <wp:docPr id="194679596" name="Imagen 1" descr="Diagrama, Texto&#10;&#10;Descripción generada automáticamente"/>
+            <wp:cNvGraphicFramePr>
+              <a:graphicFrameLocks xmlns:a="http://schemas.openxmlformats.org/drawingml/2006/main" noChangeAspect="1"/>
+            </wp:cNvGraphicFramePr>
+            <a:graphic xmlns:a="http://schemas.openxmlformats.org/drawingml/2006/main">
+              <a:graphicData uri="http://schemas.openxmlformats.org/drawingml/2006/picture">
+                <pic:pic xmlns:pic="http://schemas.openxmlformats.org/drawingml/2006/picture">
+                  <pic:nvPicPr>
+                    <pic:cNvPr id="194679596" name="Imagen 1" descr="Diagrama, Texto&#10;&#10;Descripción generada automáticamente"/>
+                    <pic:cNvPicPr/>
+                  </pic:nvPicPr>
+                  <pic:blipFill>
+                    <a:blip r:embed="rId5">
+                      <a:extLst>
+                        <a:ext uri="{28A0092B-C50C-407E-A947-70E740481C1C}">
+                          <a14:useLocalDpi xmlns:a14="http://schemas.microsoft.com/office/drawing/2010/main" val="0"/>
+                        </a:ext>
+                      </a:extLst>
+                    </a:blip>
+                    <a:stretch>
+                      <a:fillRect/>
+                    </a:stretch>
+                  </pic:blipFill>
+                  <pic:spPr>
+                    <a:xfrm>
+                      <a:off x="0" y="0"/>
+                      <a:ext cx="5612130" cy="4209415"/>
+                    </a:xfrm>
+                    <a:prstGeom prst="rect">
+                      <a:avLst/>
+                    </a:prstGeom>
+                  </pic:spPr>
+                </pic:pic>
+              </a:graphicData>
+            </a:graphic>
+          </wp:inline>
+        </w:drawing>
+      </w:r>
     </w:p>
     <w:sectPr>
       <w:pgSz w:w="12240" w:h="15840"/>
@@ -22,6 +194,95 @@
 <file path=word/numbering.xml><?xml version="1.0" encoding="utf-8"?>
 <w:numbering xmlns:wpc="http://schemas.microsoft.com/office/word/2010/wordprocessingCanvas" xmlns:cx="http://schemas.microsoft.com/office/drawing/2014/chartex" xmlns:cx1="http://schemas.microsoft.com/office/drawing/2015/9/8/chartex" xmlns:cx2="http://schemas.microsoft.com/office/drawing/2015/10/21/chartex" xmlns:cx3="http://schemas.microsoft.com/office/drawing/2016/5/9/chartex" xmlns:cx4="http://schemas.microsoft.com/office/drawing/2016/5/10/chartex" xmlns:cx5="http://schemas.microsoft.com/office/drawing/2016/5/11/chartex" xmlns:cx6="http://schemas.microsoft.com/office/drawing/2016/5/12/chartex" xmlns:cx7="http://schemas.microsoft.com/office/drawing/2016/5/13/chartex" xmlns:cx8="http://schemas.microsoft.com/office/drawing/2016/5/14/chartex" xmlns:mc="http://schemas.openxmlformats.org/markup-compatibility/2006" xmlns:aink="http://schemas.microsoft.com/office/drawing/2016/ink" xmlns:am3d="http://schemas.microsoft.com/office/drawing/2017/model3d" xmlns:o="urn:schemas-microsoft-com:office:office" xmlns:oel="http://schemas.microsoft.com/office/2019/extlst" xmlns:r="http://schemas.openxmlformats.org/officeDocument/2006/relationships" xmlns:m="http://schemas.openxmlformats.org/officeDocument/2006/math" xmlns:v="urn:schemas-microsoft-com:vml" xmlns:wp14="http://schemas.microsoft.com/office/word/2010/wordprocessingDrawing" xmlns:wp="http://schemas.openxmlformats.org/drawingml/2006/wordprocessingDrawing" xmlns:w10="urn:schemas-microsoft-com:office:word" xmlns:w="http://schemas.openxmlformats.org/wordprocessingml/2006/main" xmlns:w14="http://schemas.microsoft.com/office/word/2010/wordml" xmlns:w15="http://schemas.microsoft.com/office/word/2012/wordml" xmlns:w16cex="http://schemas.microsoft.com/office/word/2018/wordml/cex" xmlns:w16cid="http://schemas.microsoft.com/office/word/2016/wordml/cid" xmlns:w16="http://schemas.microsoft.com/office/word/2018/wordml" xmlns:w16du="http://schemas.microsoft.com/office/word/2023/wordml/word16du" xmlns:w16sdtdh="http://schemas.microsoft.com/office/word/2020/wordml/sdtdatahash" xmlns:w16se="http://schemas.microsoft.com/office/word/2015/wordml/symex" xmlns:wpg="http://schemas.microsoft.com/office/word/2010/wordprocessingGroup" xmlns:wpi="http://schemas.microsoft.com/office/word/2010/wordprocessingInk" xmlns:wne="http://schemas.microsoft.com/office/word/2006/wordml" xmlns:wps="http://schemas.microsoft.com/office/word/2010/wordprocessingShape" mc:Ignorable="w14 w15 w16se w16cid w16 w16cex w16sdtdh w16du wp14">
   <w:abstractNum w:abstractNumId="0" w15:restartNumberingAfterBreak="0">
+    <w:nsid w:val="024C4427"/>
+    <w:multiLevelType w:val="hybridMultilevel"/>
+    <w:tmpl w:val="D34ED44C"/>
+    <w:lvl w:ilvl="0" w:tplc="240A0019">
+      <w:start w:val="1"/>
+      <w:numFmt w:val="lowerLetter"/>
+      <w:lvlText w:val="%1."/>
+      <w:lvlJc w:val="left"/>
+      <w:pPr>
+        <w:ind w:left="720" w:hanging="360"/>
+      </w:pPr>
+      <w:rPr>
+        <w:rFonts w:hint="default"/>
+      </w:rPr>
+    </w:lvl>
+    <w:lvl w:ilvl="1" w:tplc="240A0019" w:tentative="1">
+      <w:start w:val="1"/>
+      <w:numFmt w:val="lowerLetter"/>
+      <w:lvlText w:val="%2."/>
+      <w:lvlJc w:val="left"/>
+      <w:pPr>
+        <w:ind w:left="1440" w:hanging="360"/>
+      </w:pPr>
+    </w:lvl>
+    <w:lvl w:ilvl="2" w:tplc="240A001B" w:tentative="1">
+      <w:start w:val="1"/>
+      <w:numFmt w:val="lowerRoman"/>
+      <w:lvlText w:val="%3."/>
+      <w:lvlJc w:val="right"/>
+      <w:pPr>
+        <w:ind w:left="2160" w:hanging="180"/>
+      </w:pPr>
+    </w:lvl>
+    <w:lvl w:ilvl="3" w:tplc="240A000F" w:tentative="1">
+      <w:start w:val="1"/>
+      <w:numFmt w:val="decimal"/>
+      <w:lvlText w:val="%4."/>
+      <w:lvlJc w:val="left"/>
+      <w:pPr>
+        <w:ind w:left="2880" w:hanging="360"/>
+      </w:pPr>
+    </w:lvl>
+    <w:lvl w:ilvl="4" w:tplc="240A0019" w:tentative="1">
+      <w:start w:val="1"/>
+      <w:numFmt w:val="lowerLetter"/>
+      <w:lvlText w:val="%5."/>
+      <w:lvlJc w:val="left"/>
+      <w:pPr>
+        <w:ind w:left="3600" w:hanging="360"/>
+      </w:pPr>
+    </w:lvl>
+    <w:lvl w:ilvl="5" w:tplc="240A001B" w:tentative="1">
+      <w:start w:val="1"/>
+      <w:numFmt w:val="lowerRoman"/>
+      <w:lvlText w:val="%6."/>
+      <w:lvlJc w:val="right"/>
+      <w:pPr>
+        <w:ind w:left="4320" w:hanging="180"/>
+      </w:pPr>
+    </w:lvl>
+    <w:lvl w:ilvl="6" w:tplc="240A000F" w:tentative="1">
+      <w:start w:val="1"/>
+      <w:numFmt w:val="decimal"/>
+      <w:lvlText w:val="%7."/>
+      <w:lvlJc w:val="left"/>
+      <w:pPr>
+        <w:ind w:left="5040" w:hanging="360"/>
+      </w:pPr>
+    </w:lvl>
+    <w:lvl w:ilvl="7" w:tplc="240A0019" w:tentative="1">
+      <w:start w:val="1"/>
+      <w:numFmt w:val="lowerLetter"/>
+      <w:lvlText w:val="%8."/>
+      <w:lvlJc w:val="left"/>
+      <w:pPr>
+        <w:ind w:left="5760" w:hanging="360"/>
+      </w:pPr>
+    </w:lvl>
+    <w:lvl w:ilvl="8" w:tplc="240A001B" w:tentative="1">
+      <w:start w:val="1"/>
+      <w:numFmt w:val="lowerRoman"/>
+      <w:lvlText w:val="%9."/>
+      <w:lvlJc w:val="right"/>
+      <w:pPr>
+        <w:ind w:left="6480" w:hanging="180"/>
+      </w:pPr>
+    </w:lvl>
+  </w:abstractNum>
+  <w:abstractNum w:abstractNumId="1" w15:restartNumberingAfterBreak="0">
     <w:nsid w:val="12630B17"/>
     <w:multiLevelType w:val="hybridMultilevel"/>
     <w:tmpl w:val="C1DCCB54"/>
@@ -110,7 +371,7 @@
       </w:pPr>
     </w:lvl>
   </w:abstractNum>
-  <w:abstractNum w:abstractNumId="1" w15:restartNumberingAfterBreak="0">
+  <w:abstractNum w:abstractNumId="2" w15:restartNumberingAfterBreak="0">
     <w:nsid w:val="3A61665C"/>
     <w:multiLevelType w:val="hybridMultilevel"/>
     <w:tmpl w:val="0E0E9F90"/>
@@ -200,9 +461,12 @@
     </w:lvl>
   </w:abstractNum>
   <w:num w:numId="1" w16cid:durableId="990328545">
+    <w:abstractNumId w:val="2"/>
+  </w:num>
+  <w:num w:numId="2" w16cid:durableId="1940525432">
     <w:abstractNumId w:val="1"/>
   </w:num>
-  <w:num w:numId="2" w16cid:durableId="1940525432">
+  <w:num w:numId="3" w16cid:durableId="1897548710">
     <w:abstractNumId w:val="0"/>
   </w:num>
 </w:numbering>

</xml_diff>

<commit_message>
Se finalizaron los puntos a y b del informe, y se hizo la correción normativa del mismo
</commit_message>
<xml_diff>
--- a/Informe.docx
+++ b/Informe.docx
@@ -4,9 +4,10 @@
   <w:body>
     <w:p>
       <w:pPr>
-        <w:jc w:val="center"/>
-        <w:rPr>
-          <w:rFonts w:ascii="Times New Roman" w:hAnsi="Times New Roman"/>
+        <w:rPr>
+          <w:rFonts w:ascii="Times New Roman" w:hAnsi="Times New Roman"/>
+          <w:b/>
+          <w:bCs/>
           <w:sz w:val="24"/>
           <w:lang w:val="es-ES"/>
         </w:rPr>
@@ -14,6 +15,8 @@
       <w:r>
         <w:rPr>
           <w:rFonts w:ascii="Times New Roman" w:hAnsi="Times New Roman"/>
+          <w:b/>
+          <w:bCs/>
           <w:sz w:val="24"/>
           <w:lang w:val="es-ES"/>
         </w:rPr>
@@ -22,109 +25,37 @@
       <w:r>
         <w:rPr>
           <w:rFonts w:ascii="Times New Roman" w:hAnsi="Times New Roman"/>
+          <w:b/>
+          <w:bCs/>
           <w:sz w:val="24"/>
           <w:lang w:val="es-ES"/>
         </w:rPr>
         <w:t>1</w:t>
+      </w:r>
+      <w:r>
+        <w:rPr>
+          <w:rFonts w:ascii="Times New Roman" w:hAnsi="Times New Roman"/>
+          <w:b/>
+          <w:bCs/>
+          <w:sz w:val="24"/>
+          <w:lang w:val="es-ES"/>
+        </w:rPr>
+        <w:t xml:space="preserve"> – Informática II</w:t>
       </w:r>
     </w:p>
     <w:p>
       <w:pPr>
-        <w:pStyle w:val="Prrafodelista"/>
-        <w:numPr>
-          <w:ilvl w:val="0"/>
-          <w:numId w:val="3"/>
-        </w:numPr>
-        <w:spacing w:line="480" w:lineRule="auto"/>
-        <w:ind w:left="714" w:hanging="357"/>
-        <w:rPr>
-          <w:rFonts w:ascii="Times New Roman" w:hAnsi="Times New Roman"/>
+        <w:rPr>
+          <w:rFonts w:ascii="Times New Roman" w:hAnsi="Times New Roman"/>
+          <w:b/>
+          <w:bCs/>
           <w:sz w:val="24"/>
           <w:lang w:val="es-ES"/>
         </w:rPr>
       </w:pPr>
-      <w:r>
-        <w:rPr>
-          <w:rFonts w:ascii="Times New Roman" w:hAnsi="Times New Roman"/>
-          <w:sz w:val="24"/>
-          <w:lang w:val="es-ES"/>
-        </w:rPr>
-        <w:t>Análisis del problema y consideraciones para la alternativa de solución propuesta</w:t>
-      </w:r>
-      <w:r>
-        <w:rPr>
-          <w:rFonts w:ascii="Times New Roman" w:hAnsi="Times New Roman"/>
-          <w:sz w:val="24"/>
-          <w:lang w:val="es-ES"/>
-        </w:rPr>
-        <w:t xml:space="preserve">: el problema que se nos </w:t>
-      </w:r>
-      <w:r>
-        <w:rPr>
-          <w:rFonts w:ascii="Times New Roman" w:hAnsi="Times New Roman"/>
-          <w:sz w:val="24"/>
-          <w:lang w:val="es-ES"/>
-        </w:rPr>
-        <w:t>plantea</w:t>
-      </w:r>
-      <w:r>
-        <w:rPr>
-          <w:rFonts w:ascii="Times New Roman" w:hAnsi="Times New Roman"/>
-          <w:sz w:val="24"/>
-          <w:lang w:val="es-ES"/>
-        </w:rPr>
-        <w:t xml:space="preserve"> </w:t>
-      </w:r>
-      <w:r>
-        <w:rPr>
-          <w:rFonts w:ascii="Times New Roman" w:hAnsi="Times New Roman"/>
-          <w:sz w:val="24"/>
-          <w:lang w:val="es-ES"/>
-        </w:rPr>
-        <w:t xml:space="preserve">nos pide recibir una señal analógica, </w:t>
-      </w:r>
-      <w:r>
-        <w:rPr>
-          <w:rFonts w:ascii="Times New Roman" w:hAnsi="Times New Roman"/>
-          <w:sz w:val="24"/>
-          <w:lang w:val="es-ES"/>
-        </w:rPr>
-        <w:t xml:space="preserve">de la cual obtendremos un grupo de datos, que deben ser almacenados y </w:t>
-      </w:r>
-      <w:r>
-        <w:rPr>
-          <w:rFonts w:ascii="Times New Roman" w:hAnsi="Times New Roman"/>
-          <w:sz w:val="24"/>
-          <w:lang w:val="es-ES"/>
-        </w:rPr>
-        <w:t xml:space="preserve">posteriormente procesados para arrojar </w:t>
-      </w:r>
-      <w:r>
-        <w:rPr>
-          <w:rFonts w:ascii="Times New Roman" w:hAnsi="Times New Roman"/>
-          <w:sz w:val="24"/>
-          <w:lang w:val="es-ES"/>
-        </w:rPr>
-        <w:t>los resultados en pantalla.</w:t>
-      </w:r>
-      <w:r>
-        <w:rPr>
-          <w:rFonts w:ascii="Times New Roman" w:hAnsi="Times New Roman"/>
-          <w:sz w:val="24"/>
-          <w:lang w:val="es-ES"/>
-        </w:rPr>
-        <w:t xml:space="preserve"> </w:t>
-      </w:r>
     </w:p>
     <w:p>
       <w:pPr>
-        <w:pStyle w:val="Prrafodelista"/>
-        <w:numPr>
-          <w:ilvl w:val="0"/>
-          <w:numId w:val="3"/>
-        </w:numPr>
-        <w:spacing w:line="480" w:lineRule="auto"/>
-        <w:ind w:left="714" w:hanging="357"/>
         <w:rPr>
           <w:rFonts w:ascii="Times New Roman" w:hAnsi="Times New Roman"/>
           <w:sz w:val="24"/>
@@ -134,61 +65,1389 @@
       <w:r>
         <w:rPr>
           <w:rFonts w:ascii="Times New Roman" w:hAnsi="Times New Roman"/>
+          <w:sz w:val="24"/>
+          <w:lang w:val="es-ES"/>
+        </w:rPr>
+        <w:t>Aldair S. Ramo</w:t>
+      </w:r>
+      <w:r>
+        <w:rPr>
+          <w:rFonts w:ascii="Times New Roman" w:hAnsi="Times New Roman"/>
+          <w:sz w:val="24"/>
+          <w:lang w:val="es-ES"/>
+        </w:rPr>
+        <w:t>s</w:t>
+      </w:r>
+      <w:r>
+        <w:rPr>
+          <w:rFonts w:ascii="Times New Roman" w:hAnsi="Times New Roman"/>
+          <w:sz w:val="24"/>
+          <w:lang w:val="es-ES"/>
+        </w:rPr>
+        <w:t xml:space="preserve"> y</w:t>
+      </w:r>
+      <w:r>
+        <w:rPr>
+          <w:rFonts w:ascii="Times New Roman" w:hAnsi="Times New Roman"/>
+          <w:sz w:val="24"/>
+          <w:lang w:val="es-ES"/>
+        </w:rPr>
+        <w:t xml:space="preserve"> </w:t>
+      </w:r>
+      <w:r>
+        <w:rPr>
+          <w:rFonts w:ascii="Times New Roman" w:hAnsi="Times New Roman"/>
+          <w:sz w:val="24"/>
+          <w:lang w:val="es-ES"/>
+        </w:rPr>
+        <w:t>Luisa F. Fernández</w:t>
+      </w:r>
+    </w:p>
+    <w:p>
+      <w:pPr>
+        <w:rPr>
+          <w:rFonts w:ascii="Roboto" w:hAnsi="Roboto"/>
+          <w:color w:val="212529"/>
+        </w:rPr>
+      </w:pPr>
+      <w:r>
+        <w:rPr>
+          <w:rFonts w:ascii="Times New Roman" w:hAnsi="Times New Roman"/>
+          <w:sz w:val="24"/>
+          <w:lang w:val="es-ES"/>
+        </w:rPr>
+        <w:t>Facultad de Ingeniería, Universidad de Antioquia</w:t>
+      </w:r>
+    </w:p>
+    <w:p>
+      <w:pPr>
+        <w:rPr>
+          <w:rFonts w:ascii="Times New Roman" w:hAnsi="Times New Roman"/>
+          <w:sz w:val="24"/>
+        </w:rPr>
+      </w:pPr>
+      <w:r>
+        <w:rPr>
+          <w:rFonts w:ascii="Times New Roman" w:hAnsi="Times New Roman"/>
+          <w:sz w:val="24"/>
+        </w:rPr>
+        <w:t>2570201</w:t>
+      </w:r>
+      <w:r>
+        <w:rPr>
+          <w:rFonts w:ascii="Times New Roman" w:hAnsi="Times New Roman"/>
+          <w:sz w:val="24"/>
+        </w:rPr>
+        <w:t>:</w:t>
+      </w:r>
+      <w:r>
+        <w:rPr>
+          <w:rFonts w:ascii="Times New Roman" w:hAnsi="Times New Roman"/>
+          <w:sz w:val="24"/>
+        </w:rPr>
+        <w:t xml:space="preserve"> </w:t>
+      </w:r>
+      <w:r>
+        <w:rPr>
+          <w:rFonts w:ascii="Times New Roman" w:hAnsi="Times New Roman"/>
+          <w:sz w:val="24"/>
+        </w:rPr>
+        <w:t>I</w:t>
+      </w:r>
+      <w:r>
+        <w:rPr>
+          <w:rFonts w:ascii="Times New Roman" w:hAnsi="Times New Roman"/>
+          <w:sz w:val="24"/>
+        </w:rPr>
+        <w:t xml:space="preserve">nformática </w:t>
+      </w:r>
+      <w:r>
+        <w:rPr>
+          <w:rFonts w:ascii="Times New Roman" w:hAnsi="Times New Roman"/>
+          <w:sz w:val="24"/>
+        </w:rPr>
+        <w:t>II</w:t>
+      </w:r>
+    </w:p>
+    <w:p>
+      <w:pPr>
+        <w:rPr>
+          <w:rFonts w:ascii="Times New Roman" w:hAnsi="Times New Roman"/>
+          <w:sz w:val="24"/>
+        </w:rPr>
+      </w:pPr>
+      <w:r>
+        <w:rPr>
+          <w:rFonts w:ascii="Times New Roman" w:hAnsi="Times New Roman"/>
+          <w:sz w:val="24"/>
+        </w:rPr>
+        <w:t>Augusto E. Salazar</w:t>
+      </w:r>
+    </w:p>
+    <w:p>
+      <w:pPr>
+        <w:rPr>
+          <w:rFonts w:ascii="Times New Roman" w:hAnsi="Times New Roman"/>
+          <w:sz w:val="24"/>
+          <w:lang w:val="es-ES"/>
+        </w:rPr>
+      </w:pPr>
+      <w:r>
+        <w:rPr>
+          <w:rFonts w:ascii="Times New Roman" w:hAnsi="Times New Roman"/>
+          <w:sz w:val="24"/>
+        </w:rPr>
+        <w:t>13 de septiembre de 2024</w:t>
+      </w:r>
+    </w:p>
+    <w:p>
+      <w:pPr>
+        <w:rPr>
+          <w:rFonts w:ascii="Times New Roman" w:hAnsi="Times New Roman"/>
+          <w:sz w:val="24"/>
+          <w:lang w:val="es-ES"/>
+        </w:rPr>
+      </w:pPr>
+      <w:r>
+        <w:rPr>
+          <w:rFonts w:ascii="Times New Roman" w:hAnsi="Times New Roman"/>
+          <w:sz w:val="24"/>
+          <w:lang w:val="es-ES"/>
+        </w:rPr>
+        <w:br w:type="page"/>
+      </w:r>
+    </w:p>
+    <w:p>
+      <w:pPr>
+        <w:rPr>
+          <w:rFonts w:ascii="Times New Roman" w:hAnsi="Times New Roman"/>
+          <w:b/>
+          <w:bCs/>
+          <w:sz w:val="24"/>
+          <w:lang w:val="es-ES"/>
+        </w:rPr>
+      </w:pPr>
+      <w:r>
+        <w:rPr>
+          <w:rFonts w:ascii="Times New Roman" w:hAnsi="Times New Roman"/>
+          <w:b/>
+          <w:bCs/>
+          <w:sz w:val="24"/>
+          <w:lang w:val="es-ES"/>
+        </w:rPr>
+        <w:lastRenderedPageBreak/>
+        <w:t>Informe Desafío 1 – Informática II</w:t>
+      </w:r>
+    </w:p>
+    <w:p>
+      <w:pPr>
+        <w:jc w:val="left"/>
+        <w:rPr>
+          <w:rFonts w:ascii="Times New Roman" w:hAnsi="Times New Roman"/>
+          <w:b/>
+          <w:bCs/>
+          <w:sz w:val="24"/>
+          <w:lang w:val="es-ES"/>
+        </w:rPr>
+      </w:pPr>
+      <w:r>
+        <w:rPr>
+          <w:rFonts w:ascii="Times New Roman" w:hAnsi="Times New Roman"/>
+          <w:b/>
+          <w:bCs/>
+          <w:sz w:val="24"/>
+          <w:lang w:val="es-ES"/>
+        </w:rPr>
+        <w:t xml:space="preserve">Análisis </w:t>
+      </w:r>
+      <w:r>
+        <w:rPr>
+          <w:rFonts w:ascii="Times New Roman" w:hAnsi="Times New Roman"/>
+          <w:b/>
+          <w:bCs/>
+          <w:sz w:val="24"/>
+          <w:lang w:val="es-ES"/>
+        </w:rPr>
+        <w:t>del</w:t>
+      </w:r>
+      <w:r>
+        <w:rPr>
+          <w:rFonts w:ascii="Times New Roman" w:hAnsi="Times New Roman"/>
+          <w:b/>
+          <w:bCs/>
+          <w:sz w:val="24"/>
+          <w:lang w:val="es-ES"/>
+        </w:rPr>
+        <w:t xml:space="preserve"> Problema </w:t>
+      </w:r>
+      <w:r>
+        <w:rPr>
+          <w:rFonts w:ascii="Times New Roman" w:hAnsi="Times New Roman"/>
+          <w:b/>
+          <w:bCs/>
+          <w:sz w:val="24"/>
+          <w:lang w:val="es-ES"/>
+        </w:rPr>
+        <w:t>y</w:t>
+      </w:r>
+      <w:r>
+        <w:rPr>
+          <w:rFonts w:ascii="Times New Roman" w:hAnsi="Times New Roman"/>
+          <w:b/>
+          <w:bCs/>
+          <w:sz w:val="24"/>
+          <w:lang w:val="es-ES"/>
+        </w:rPr>
+        <w:t xml:space="preserve"> Consideraciones </w:t>
+      </w:r>
+      <w:r>
+        <w:rPr>
+          <w:rFonts w:ascii="Times New Roman" w:hAnsi="Times New Roman"/>
+          <w:b/>
+          <w:bCs/>
+          <w:sz w:val="24"/>
+          <w:lang w:val="es-ES"/>
+        </w:rPr>
+        <w:t>para la</w:t>
+      </w:r>
+      <w:r>
+        <w:rPr>
+          <w:rFonts w:ascii="Times New Roman" w:hAnsi="Times New Roman"/>
+          <w:b/>
+          <w:bCs/>
+          <w:sz w:val="24"/>
+          <w:lang w:val="es-ES"/>
+        </w:rPr>
+        <w:t xml:space="preserve"> Alternativa </w:t>
+      </w:r>
+      <w:r>
+        <w:rPr>
+          <w:rFonts w:ascii="Times New Roman" w:hAnsi="Times New Roman"/>
+          <w:b/>
+          <w:bCs/>
+          <w:sz w:val="24"/>
+          <w:lang w:val="es-ES"/>
+        </w:rPr>
+        <w:t>de</w:t>
+      </w:r>
+      <w:r>
+        <w:rPr>
+          <w:rFonts w:ascii="Times New Roman" w:hAnsi="Times New Roman"/>
+          <w:b/>
+          <w:bCs/>
+          <w:sz w:val="24"/>
+          <w:lang w:val="es-ES"/>
+        </w:rPr>
+        <w:t xml:space="preserve"> Solución Propuesta</w:t>
+      </w:r>
+    </w:p>
+    <w:p>
+      <w:pPr>
+        <w:ind w:firstLine="708"/>
+        <w:jc w:val="left"/>
+        <w:rPr>
+          <w:rFonts w:ascii="Times New Roman" w:hAnsi="Times New Roman"/>
+          <w:sz w:val="24"/>
+        </w:rPr>
+      </w:pPr>
+      <w:r>
+        <w:rPr>
+          <w:rFonts w:ascii="Times New Roman" w:hAnsi="Times New Roman"/>
+          <w:sz w:val="24"/>
+        </w:rPr>
+        <w:t>El problema que se nos plantea nos pide recibir una señal analógica, de la cual obtendremos un grupo de datos que deben ser almacenados y posteriormente procesados para arrojar los resultados en pantalla. En la plataforma de Tinkercad se realizará la simulación donde se generará una onda. Debemos agregar un botón que nos permita iniciar y finalizar la recepción de los datos de la onda. Posteriormente, por medio de algoritmos, se calculará el tiempo transcurrido durante la obtención de datos, y con los datos ya almacenados se hará el cálculo de la frecuencia y amplitud de la onda, y respectivamente se obtendrá la forma de la onda.</w:t>
+      </w:r>
+    </w:p>
+    <w:p>
+      <w:pPr>
+        <w:jc w:val="left"/>
+        <w:rPr>
+          <w:rFonts w:ascii="Times New Roman" w:hAnsi="Times New Roman"/>
+          <w:b/>
+          <w:bCs/>
+          <w:sz w:val="24"/>
+        </w:rPr>
+      </w:pPr>
+      <w:r>
+        <w:rPr>
+          <w:rFonts w:ascii="Times New Roman" w:hAnsi="Times New Roman"/>
+          <w:b/>
+          <w:bCs/>
+          <w:sz w:val="24"/>
+        </w:rPr>
+        <w:t xml:space="preserve">Esquema </w:t>
+      </w:r>
+      <w:r>
+        <w:rPr>
+          <w:rFonts w:ascii="Times New Roman" w:hAnsi="Times New Roman"/>
+          <w:b/>
+          <w:bCs/>
+          <w:sz w:val="24"/>
+        </w:rPr>
+        <w:t>donde</w:t>
+      </w:r>
+      <w:r>
+        <w:rPr>
+          <w:rFonts w:ascii="Times New Roman" w:hAnsi="Times New Roman"/>
+          <w:b/>
+          <w:bCs/>
+          <w:sz w:val="24"/>
+        </w:rPr>
+        <w:t xml:space="preserve"> </w:t>
+      </w:r>
+      <w:r>
+        <w:rPr>
+          <w:rFonts w:ascii="Times New Roman" w:hAnsi="Times New Roman"/>
+          <w:b/>
+          <w:bCs/>
+          <w:sz w:val="24"/>
+        </w:rPr>
+        <w:t>se</w:t>
+      </w:r>
+      <w:r>
+        <w:rPr>
+          <w:rFonts w:ascii="Times New Roman" w:hAnsi="Times New Roman"/>
+          <w:b/>
+          <w:bCs/>
+          <w:sz w:val="24"/>
+        </w:rPr>
+        <w:t xml:space="preserve"> Describe</w:t>
+      </w:r>
+      <w:r>
+        <w:rPr>
+          <w:rFonts w:ascii="Times New Roman" w:hAnsi="Times New Roman"/>
+          <w:b/>
+          <w:bCs/>
+          <w:sz w:val="24"/>
+        </w:rPr>
+        <w:t xml:space="preserve"> </w:t>
+      </w:r>
+      <w:r>
+        <w:rPr>
+          <w:rFonts w:ascii="Times New Roman" w:hAnsi="Times New Roman"/>
+          <w:b/>
+          <w:bCs/>
+          <w:sz w:val="24"/>
+        </w:rPr>
+        <w:t>la</w:t>
+      </w:r>
+      <w:r>
+        <w:rPr>
+          <w:rFonts w:ascii="Times New Roman" w:hAnsi="Times New Roman"/>
+          <w:b/>
+          <w:bCs/>
+          <w:sz w:val="24"/>
+        </w:rPr>
+        <w:t xml:space="preserve"> Tareas </w:t>
+      </w:r>
+      <w:r>
+        <w:rPr>
+          <w:rFonts w:ascii="Times New Roman" w:hAnsi="Times New Roman"/>
+          <w:b/>
+          <w:bCs/>
+          <w:sz w:val="24"/>
+        </w:rPr>
+        <w:t>Definidas</w:t>
+      </w:r>
+      <w:r>
+        <w:rPr>
+          <w:rFonts w:ascii="Times New Roman" w:hAnsi="Times New Roman"/>
+          <w:b/>
+          <w:bCs/>
+          <w:sz w:val="24"/>
+        </w:rPr>
+        <w:t xml:space="preserve"> </w:t>
+      </w:r>
+      <w:r>
+        <w:rPr>
+          <w:rFonts w:ascii="Times New Roman" w:hAnsi="Times New Roman"/>
+          <w:b/>
+          <w:bCs/>
+          <w:sz w:val="24"/>
+        </w:rPr>
+        <w:t>en</w:t>
+      </w:r>
+      <w:r>
+        <w:rPr>
+          <w:rFonts w:ascii="Times New Roman" w:hAnsi="Times New Roman"/>
+          <w:b/>
+          <w:bCs/>
+          <w:sz w:val="24"/>
+        </w:rPr>
+        <w:t xml:space="preserve"> </w:t>
+      </w:r>
+      <w:r>
+        <w:rPr>
+          <w:rFonts w:ascii="Times New Roman" w:hAnsi="Times New Roman"/>
+          <w:b/>
+          <w:bCs/>
+          <w:sz w:val="24"/>
+        </w:rPr>
+        <w:t>el</w:t>
+      </w:r>
+      <w:r>
+        <w:rPr>
+          <w:rFonts w:ascii="Times New Roman" w:hAnsi="Times New Roman"/>
+          <w:b/>
+          <w:bCs/>
+          <w:sz w:val="24"/>
+        </w:rPr>
+        <w:t xml:space="preserve"> Desarrollo </w:t>
+      </w:r>
+      <w:r>
+        <w:rPr>
+          <w:rFonts w:ascii="Times New Roman" w:hAnsi="Times New Roman"/>
+          <w:b/>
+          <w:bCs/>
+          <w:sz w:val="24"/>
+        </w:rPr>
+        <w:t>de</w:t>
+      </w:r>
+      <w:r>
+        <w:rPr>
+          <w:rFonts w:ascii="Times New Roman" w:hAnsi="Times New Roman"/>
+          <w:b/>
+          <w:bCs/>
+          <w:sz w:val="24"/>
+        </w:rPr>
+        <w:t xml:space="preserve"> </w:t>
+      </w:r>
+      <w:r>
+        <w:rPr>
+          <w:rFonts w:ascii="Times New Roman" w:hAnsi="Times New Roman"/>
+          <w:b/>
+          <w:bCs/>
+          <w:sz w:val="24"/>
+        </w:rPr>
+        <w:t>los</w:t>
+      </w:r>
+      <w:r>
+        <w:rPr>
+          <w:rFonts w:ascii="Times New Roman" w:hAnsi="Times New Roman"/>
+          <w:b/>
+          <w:bCs/>
+          <w:sz w:val="24"/>
+        </w:rPr>
+        <w:t xml:space="preserve"> Algoritmos</w:t>
+      </w:r>
+    </w:p>
+    <w:p>
+      <w:pPr>
+        <w:jc w:val="left"/>
+        <w:rPr>
+          <w:rFonts w:ascii="Times New Roman" w:hAnsi="Times New Roman"/>
+          <w:sz w:val="24"/>
+        </w:rPr>
+      </w:pPr>
+      <w:r>
+        <w:rPr>
+          <w:rFonts w:ascii="Times New Roman" w:hAnsi="Times New Roman"/>
+          <w:b/>
+          <w:bCs/>
+          <w:sz w:val="24"/>
+        </w:rPr>
+        <w:tab/>
+      </w:r>
+      <w:r>
+        <w:rPr>
+          <w:rFonts w:ascii="Times New Roman" w:hAnsi="Times New Roman"/>
+          <w:sz w:val="24"/>
+        </w:rPr>
+        <w:t>La lista</w:t>
+      </w:r>
+      <w:r>
+        <w:rPr>
+          <w:rFonts w:ascii="Times New Roman" w:hAnsi="Times New Roman"/>
+          <w:sz w:val="24"/>
+        </w:rPr>
+        <w:t xml:space="preserve"> y detalle de las tareas definidas se encuentran detalladas en la Tabla 1</w:t>
+      </w:r>
+      <w:r>
+        <w:rPr>
+          <w:rFonts w:ascii="Times New Roman" w:hAnsi="Times New Roman"/>
+          <w:sz w:val="24"/>
+        </w:rPr>
+        <w:t>. Se hace una breve descripción de la tarea y</w:t>
+      </w:r>
+      <w:r>
+        <w:rPr>
+          <w:rFonts w:ascii="Times New Roman" w:hAnsi="Times New Roman"/>
+          <w:sz w:val="24"/>
+        </w:rPr>
+        <w:t xml:space="preserve"> se </w:t>
+      </w:r>
+      <w:r>
+        <w:rPr>
+          <w:rFonts w:ascii="Times New Roman" w:hAnsi="Times New Roman"/>
+          <w:sz w:val="24"/>
+        </w:rPr>
+        <w:t>precisan</w:t>
+      </w:r>
+      <w:r>
+        <w:rPr>
+          <w:rFonts w:ascii="Times New Roman" w:hAnsi="Times New Roman"/>
+          <w:sz w:val="24"/>
+        </w:rPr>
+        <w:t xml:space="preserve"> los pasos y elementos </w:t>
+      </w:r>
+      <w:proofErr w:type="gramStart"/>
+      <w:r>
+        <w:rPr>
+          <w:rFonts w:ascii="Times New Roman" w:hAnsi="Times New Roman"/>
+          <w:sz w:val="24"/>
+        </w:rPr>
+        <w:t>a</w:t>
+      </w:r>
+      <w:proofErr w:type="gramEnd"/>
+      <w:r>
+        <w:rPr>
+          <w:rFonts w:ascii="Times New Roman" w:hAnsi="Times New Roman"/>
+          <w:sz w:val="24"/>
+        </w:rPr>
+        <w:t xml:space="preserve"> tener en cuenta para la realización de cada tarea.</w:t>
+      </w:r>
+    </w:p>
+    <w:p>
+      <w:pPr>
+        <w:pStyle w:val="Descripcin"/>
+        <w:keepNext/>
+        <w:spacing w:line="276" w:lineRule="auto"/>
+        <w:jc w:val="left"/>
+        <w:rPr>
+          <w:rFonts w:ascii="Times New Roman" w:hAnsi="Times New Roman" w:cs="Times New Roman"/>
+          <w:i w:val="0"/>
+          <w:iCs w:val="0"/>
+          <w:color w:val="auto"/>
+          <w:sz w:val="24"/>
+          <w:szCs w:val="24"/>
+        </w:rPr>
+      </w:pPr>
+      <w:r>
+        <w:rPr>
+          <w:rFonts w:ascii="Times New Roman" w:hAnsi="Times New Roman" w:cs="Times New Roman"/>
+          <w:i w:val="0"/>
+          <w:iCs w:val="0"/>
+          <w:color w:val="auto"/>
+          <w:sz w:val="24"/>
+          <w:szCs w:val="24"/>
+        </w:rPr>
+        <w:t xml:space="preserve">Tabla </w:t>
+      </w:r>
+      <w:r>
+        <w:rPr>
+          <w:rFonts w:ascii="Times New Roman" w:hAnsi="Times New Roman" w:cs="Times New Roman"/>
+          <w:i w:val="0"/>
+          <w:iCs w:val="0"/>
+          <w:color w:val="auto"/>
+          <w:sz w:val="24"/>
+          <w:szCs w:val="24"/>
+        </w:rPr>
+        <w:fldChar w:fldCharType="begin"/>
+      </w:r>
+      <w:r>
+        <w:rPr>
+          <w:rFonts w:ascii="Times New Roman" w:hAnsi="Times New Roman" w:cs="Times New Roman"/>
+          <w:i w:val="0"/>
+          <w:iCs w:val="0"/>
+          <w:color w:val="auto"/>
+          <w:sz w:val="24"/>
+          <w:szCs w:val="24"/>
+        </w:rPr>
+        <w:instrText xml:space="preserve"> SEQ Tabla \* ARABIC </w:instrText>
+      </w:r>
+      <w:r>
+        <w:rPr>
+          <w:rFonts w:ascii="Times New Roman" w:hAnsi="Times New Roman" w:cs="Times New Roman"/>
+          <w:i w:val="0"/>
+          <w:iCs w:val="0"/>
+          <w:color w:val="auto"/>
+          <w:sz w:val="24"/>
+          <w:szCs w:val="24"/>
+        </w:rPr>
+        <w:fldChar w:fldCharType="separate"/>
+      </w:r>
+      <w:r>
+        <w:rPr>
+          <w:rFonts w:ascii="Times New Roman" w:hAnsi="Times New Roman" w:cs="Times New Roman"/>
+          <w:i w:val="0"/>
+          <w:iCs w:val="0"/>
           <w:noProof/>
-          <w:sz w:val="24"/>
-          <w:lang w:val="es-ES"/>
-        </w:rPr>
-        <w:drawing>
-          <wp:inline distT="0" distB="0" distL="0" distR="0" wp14:anchorId="1A1EBD74" wp14:editId="74A82E73">
-            <wp:extent cx="5612130" cy="4209415"/>
-            <wp:effectExtent l="0" t="0" r="7620" b="635"/>
-            <wp:docPr id="194679596" name="Imagen 1" descr="Diagrama, Texto&#10;&#10;Descripción generada automáticamente"/>
-            <wp:cNvGraphicFramePr>
-              <a:graphicFrameLocks xmlns:a="http://schemas.openxmlformats.org/drawingml/2006/main" noChangeAspect="1"/>
-            </wp:cNvGraphicFramePr>
-            <a:graphic xmlns:a="http://schemas.openxmlformats.org/drawingml/2006/main">
-              <a:graphicData uri="http://schemas.openxmlformats.org/drawingml/2006/picture">
-                <pic:pic xmlns:pic="http://schemas.openxmlformats.org/drawingml/2006/picture">
-                  <pic:nvPicPr>
-                    <pic:cNvPr id="194679596" name="Imagen 1" descr="Diagrama, Texto&#10;&#10;Descripción generada automáticamente"/>
-                    <pic:cNvPicPr/>
-                  </pic:nvPicPr>
-                  <pic:blipFill>
-                    <a:blip r:embed="rId5">
-                      <a:extLst>
-                        <a:ext uri="{28A0092B-C50C-407E-A947-70E740481C1C}">
-                          <a14:useLocalDpi xmlns:a14="http://schemas.microsoft.com/office/drawing/2010/main" val="0"/>
-                        </a:ext>
-                      </a:extLst>
-                    </a:blip>
-                    <a:stretch>
-                      <a:fillRect/>
-                    </a:stretch>
-                  </pic:blipFill>
-                  <pic:spPr>
-                    <a:xfrm>
-                      <a:off x="0" y="0"/>
-                      <a:ext cx="5612130" cy="4209415"/>
-                    </a:xfrm>
-                    <a:prstGeom prst="rect">
-                      <a:avLst/>
-                    </a:prstGeom>
-                  </pic:spPr>
-                </pic:pic>
-              </a:graphicData>
-            </a:graphic>
-          </wp:inline>
-        </w:drawing>
+          <w:color w:val="auto"/>
+          <w:sz w:val="24"/>
+          <w:szCs w:val="24"/>
+        </w:rPr>
+        <w:t>1</w:t>
+      </w:r>
+      <w:r>
+        <w:rPr>
+          <w:rFonts w:ascii="Times New Roman" w:hAnsi="Times New Roman" w:cs="Times New Roman"/>
+          <w:i w:val="0"/>
+          <w:iCs w:val="0"/>
+          <w:color w:val="auto"/>
+          <w:sz w:val="24"/>
+          <w:szCs w:val="24"/>
+        </w:rPr>
+        <w:fldChar w:fldCharType="end"/>
+      </w:r>
+    </w:p>
+    <w:p>
+      <w:pPr>
+        <w:spacing w:line="276" w:lineRule="auto"/>
+        <w:jc w:val="left"/>
+        <w:rPr>
+          <w:rFonts w:ascii="Times New Roman" w:hAnsi="Times New Roman" w:cs="Times New Roman"/>
+          <w:i/>
+          <w:iCs/>
+          <w:sz w:val="24"/>
+          <w:szCs w:val="24"/>
+        </w:rPr>
+      </w:pPr>
+      <w:r>
+        <w:rPr>
+          <w:rFonts w:ascii="Times New Roman" w:hAnsi="Times New Roman" w:cs="Times New Roman"/>
+          <w:i/>
+          <w:iCs/>
+          <w:sz w:val="24"/>
+          <w:szCs w:val="24"/>
+        </w:rPr>
+        <w:t>Esquema de Tar</w:t>
+      </w:r>
+      <w:r>
+        <w:rPr>
+          <w:rFonts w:ascii="Times New Roman" w:hAnsi="Times New Roman" w:cs="Times New Roman"/>
+          <w:i/>
+          <w:iCs/>
+          <w:sz w:val="24"/>
+          <w:szCs w:val="24"/>
+        </w:rPr>
+        <w:t>eas, Desafío 1 – Informática II</w:t>
+      </w:r>
+    </w:p>
+    <w:tbl>
+      <w:tblPr>
+        <w:tblStyle w:val="Tablaconcuadrcula"/>
+        <w:tblW w:w="0" w:type="auto"/>
+        <w:tblBorders>
+          <w:top w:val="none" w:sz="0" w:space="0" w:color="auto"/>
+          <w:left w:val="none" w:sz="0" w:space="0" w:color="auto"/>
+          <w:bottom w:val="none" w:sz="0" w:space="0" w:color="auto"/>
+          <w:right w:val="none" w:sz="0" w:space="0" w:color="auto"/>
+          <w:insideH w:val="none" w:sz="0" w:space="0" w:color="auto"/>
+          <w:insideV w:val="none" w:sz="0" w:space="0" w:color="auto"/>
+        </w:tblBorders>
+        <w:tblLayout w:type="fixed"/>
+        <w:tblLook w:val="04A0" w:firstRow="1" w:lastRow="0" w:firstColumn="1" w:lastColumn="0" w:noHBand="0" w:noVBand="1"/>
+      </w:tblPr>
+      <w:tblGrid>
+        <w:gridCol w:w="1418"/>
+        <w:gridCol w:w="2662"/>
+        <w:gridCol w:w="2662"/>
+        <w:gridCol w:w="2662"/>
+      </w:tblGrid>
+      <w:tr>
+        <w:trPr>
+          <w:trHeight w:val="780"/>
+        </w:trPr>
+        <w:tc>
+          <w:tcPr>
+            <w:tcW w:w="1418" w:type="dxa"/>
+            <w:tcBorders>
+              <w:top w:val="single" w:sz="4" w:space="0" w:color="auto"/>
+              <w:bottom w:val="single" w:sz="4" w:space="0" w:color="auto"/>
+            </w:tcBorders>
+            <w:vAlign w:val="center"/>
+          </w:tcPr>
+          <w:p>
+            <w:pPr>
+              <w:spacing w:line="276" w:lineRule="auto"/>
+              <w:jc w:val="left"/>
+              <w:rPr>
+                <w:rFonts w:ascii="Times New Roman" w:hAnsi="Times New Roman"/>
+                <w:b/>
+                <w:bCs/>
+                <w:sz w:val="24"/>
+              </w:rPr>
+            </w:pPr>
+            <w:r>
+              <w:rPr>
+                <w:rFonts w:ascii="Times New Roman" w:hAnsi="Times New Roman"/>
+                <w:b/>
+                <w:bCs/>
+                <w:sz w:val="24"/>
+              </w:rPr>
+              <w:t>Tareas</w:t>
+            </w:r>
+          </w:p>
+        </w:tc>
+        <w:tc>
+          <w:tcPr>
+            <w:tcW w:w="2662" w:type="dxa"/>
+            <w:tcBorders>
+              <w:top w:val="single" w:sz="4" w:space="0" w:color="auto"/>
+              <w:bottom w:val="single" w:sz="4" w:space="0" w:color="auto"/>
+            </w:tcBorders>
+            <w:vAlign w:val="center"/>
+          </w:tcPr>
+          <w:p>
+            <w:pPr>
+              <w:spacing w:line="276" w:lineRule="auto"/>
+              <w:jc w:val="left"/>
+              <w:rPr>
+                <w:rFonts w:ascii="Times New Roman" w:hAnsi="Times New Roman"/>
+                <w:b/>
+                <w:bCs/>
+                <w:sz w:val="24"/>
+              </w:rPr>
+            </w:pPr>
+            <w:r>
+              <w:rPr>
+                <w:rFonts w:ascii="Times New Roman" w:hAnsi="Times New Roman"/>
+                <w:b/>
+                <w:bCs/>
+                <w:sz w:val="24"/>
+              </w:rPr>
+              <w:t>Montaje en Tinkercad</w:t>
+            </w:r>
+          </w:p>
+        </w:tc>
+        <w:tc>
+          <w:tcPr>
+            <w:tcW w:w="2662" w:type="dxa"/>
+            <w:tcBorders>
+              <w:top w:val="single" w:sz="4" w:space="0" w:color="auto"/>
+              <w:bottom w:val="single" w:sz="4" w:space="0" w:color="auto"/>
+            </w:tcBorders>
+            <w:vAlign w:val="center"/>
+          </w:tcPr>
+          <w:p>
+            <w:pPr>
+              <w:spacing w:line="276" w:lineRule="auto"/>
+              <w:jc w:val="left"/>
+              <w:rPr>
+                <w:rFonts w:ascii="Times New Roman" w:hAnsi="Times New Roman"/>
+                <w:b/>
+                <w:bCs/>
+                <w:sz w:val="24"/>
+              </w:rPr>
+            </w:pPr>
+            <w:r>
+              <w:rPr>
+                <w:rFonts w:ascii="Times New Roman" w:hAnsi="Times New Roman"/>
+                <w:b/>
+                <w:bCs/>
+                <w:sz w:val="24"/>
+              </w:rPr>
+              <w:t>Algoritmo Frecuencia y Amplitud</w:t>
+            </w:r>
+          </w:p>
+        </w:tc>
+        <w:tc>
+          <w:tcPr>
+            <w:tcW w:w="2662" w:type="dxa"/>
+            <w:tcBorders>
+              <w:top w:val="single" w:sz="4" w:space="0" w:color="auto"/>
+              <w:bottom w:val="single" w:sz="4" w:space="0" w:color="auto"/>
+            </w:tcBorders>
+            <w:vAlign w:val="center"/>
+          </w:tcPr>
+          <w:p>
+            <w:pPr>
+              <w:spacing w:line="276" w:lineRule="auto"/>
+              <w:jc w:val="left"/>
+              <w:rPr>
+                <w:rFonts w:ascii="Times New Roman" w:hAnsi="Times New Roman"/>
+                <w:b/>
+                <w:bCs/>
+                <w:sz w:val="24"/>
+              </w:rPr>
+            </w:pPr>
+            <w:r>
+              <w:rPr>
+                <w:rFonts w:ascii="Times New Roman" w:hAnsi="Times New Roman"/>
+                <w:b/>
+                <w:bCs/>
+                <w:sz w:val="24"/>
+              </w:rPr>
+              <w:t>Algoritmo Forma de la onda</w:t>
+            </w:r>
+          </w:p>
+        </w:tc>
+      </w:tr>
+      <w:tr>
+        <w:trPr>
+          <w:trHeight w:val="2320"/>
+        </w:trPr>
+        <w:tc>
+          <w:tcPr>
+            <w:tcW w:w="1418" w:type="dxa"/>
+            <w:tcBorders>
+              <w:top w:val="single" w:sz="4" w:space="0" w:color="auto"/>
+            </w:tcBorders>
+            <w:vAlign w:val="center"/>
+          </w:tcPr>
+          <w:p>
+            <w:pPr>
+              <w:spacing w:line="276" w:lineRule="auto"/>
+              <w:jc w:val="left"/>
+              <w:rPr>
+                <w:rFonts w:ascii="Times New Roman" w:hAnsi="Times New Roman"/>
+                <w:sz w:val="24"/>
+              </w:rPr>
+            </w:pPr>
+            <w:r>
+              <w:rPr>
+                <w:rFonts w:ascii="Times New Roman" w:hAnsi="Times New Roman"/>
+                <w:sz w:val="24"/>
+              </w:rPr>
+              <w:t>Descripción</w:t>
+            </w:r>
+          </w:p>
+        </w:tc>
+        <w:tc>
+          <w:tcPr>
+            <w:tcW w:w="2662" w:type="dxa"/>
+            <w:tcBorders>
+              <w:top w:val="single" w:sz="4" w:space="0" w:color="auto"/>
+            </w:tcBorders>
+            <w:vAlign w:val="center"/>
+          </w:tcPr>
+          <w:p>
+            <w:pPr>
+              <w:spacing w:line="276" w:lineRule="auto"/>
+              <w:jc w:val="left"/>
+              <w:rPr>
+                <w:rFonts w:ascii="Times New Roman" w:hAnsi="Times New Roman"/>
+                <w:sz w:val="24"/>
+              </w:rPr>
+            </w:pPr>
+            <w:r>
+              <w:rPr>
+                <w:rFonts w:ascii="Times New Roman" w:hAnsi="Times New Roman"/>
+                <w:sz w:val="24"/>
+              </w:rPr>
+              <w:t>Desarrollo de simulación del sistema de adquisición y visualización de la información de la señal capturada.</w:t>
+            </w:r>
+          </w:p>
+        </w:tc>
+        <w:tc>
+          <w:tcPr>
+            <w:tcW w:w="2662" w:type="dxa"/>
+            <w:tcBorders>
+              <w:top w:val="single" w:sz="4" w:space="0" w:color="auto"/>
+            </w:tcBorders>
+            <w:vAlign w:val="center"/>
+          </w:tcPr>
+          <w:p>
+            <w:pPr>
+              <w:spacing w:line="276" w:lineRule="auto"/>
+              <w:jc w:val="left"/>
+              <w:rPr>
+                <w:rFonts w:ascii="Times New Roman" w:hAnsi="Times New Roman"/>
+                <w:sz w:val="24"/>
+              </w:rPr>
+            </w:pPr>
+            <w:r>
+              <w:rPr>
+                <w:rFonts w:ascii="Times New Roman" w:hAnsi="Times New Roman"/>
+                <w:sz w:val="24"/>
+              </w:rPr>
+              <w:t>Se realiza un algoritmo para encontrar la frecuencia en Hertz y la amplitud en voltios de una onda analógica</w:t>
+            </w:r>
+            <w:r>
+              <w:rPr>
+                <w:rFonts w:ascii="Times New Roman" w:hAnsi="Times New Roman"/>
+                <w:sz w:val="24"/>
+              </w:rPr>
+              <w:t>.</w:t>
+            </w:r>
+          </w:p>
+        </w:tc>
+        <w:tc>
+          <w:tcPr>
+            <w:tcW w:w="2662" w:type="dxa"/>
+            <w:tcBorders>
+              <w:top w:val="single" w:sz="4" w:space="0" w:color="auto"/>
+            </w:tcBorders>
+            <w:vAlign w:val="center"/>
+          </w:tcPr>
+          <w:p>
+            <w:pPr>
+              <w:spacing w:line="276" w:lineRule="auto"/>
+              <w:jc w:val="left"/>
+              <w:rPr>
+                <w:rFonts w:ascii="Times New Roman" w:hAnsi="Times New Roman"/>
+                <w:sz w:val="24"/>
+              </w:rPr>
+            </w:pPr>
+            <w:r>
+              <w:rPr>
+                <w:rFonts w:ascii="Times New Roman" w:hAnsi="Times New Roman"/>
+                <w:sz w:val="24"/>
+              </w:rPr>
+              <w:t>El algoritmo determina las formas de onda a identificar, las cuales corresponden a las incluidas en el generador de señales de Tinkercad</w:t>
+            </w:r>
+            <w:r>
+              <w:rPr>
+                <w:rFonts w:ascii="Times New Roman" w:hAnsi="Times New Roman"/>
+                <w:sz w:val="24"/>
+              </w:rPr>
+              <w:t>.</w:t>
+            </w:r>
+          </w:p>
+        </w:tc>
+      </w:tr>
+      <w:tr>
+        <w:trPr>
+          <w:trHeight w:val="5252"/>
+        </w:trPr>
+        <w:tc>
+          <w:tcPr>
+            <w:tcW w:w="1418" w:type="dxa"/>
+            <w:tcBorders>
+              <w:bottom w:val="single" w:sz="4" w:space="0" w:color="auto"/>
+            </w:tcBorders>
+            <w:vAlign w:val="center"/>
+          </w:tcPr>
+          <w:p>
+            <w:pPr>
+              <w:spacing w:line="276" w:lineRule="auto"/>
+              <w:jc w:val="left"/>
+              <w:rPr>
+                <w:rFonts w:ascii="Times New Roman" w:hAnsi="Times New Roman"/>
+                <w:sz w:val="24"/>
+              </w:rPr>
+            </w:pPr>
+            <w:r>
+              <w:rPr>
+                <w:rFonts w:ascii="Times New Roman" w:hAnsi="Times New Roman"/>
+                <w:sz w:val="24"/>
+              </w:rPr>
+              <w:lastRenderedPageBreak/>
+              <w:t>Detalles</w:t>
+            </w:r>
+          </w:p>
+        </w:tc>
+        <w:tc>
+          <w:tcPr>
+            <w:tcW w:w="2662" w:type="dxa"/>
+            <w:tcBorders>
+              <w:bottom w:val="single" w:sz="4" w:space="0" w:color="auto"/>
+            </w:tcBorders>
+            <w:vAlign w:val="center"/>
+          </w:tcPr>
+          <w:p>
+            <w:pPr>
+              <w:spacing w:line="276" w:lineRule="auto"/>
+              <w:jc w:val="left"/>
+              <w:rPr>
+                <w:rFonts w:ascii="Times New Roman" w:hAnsi="Times New Roman"/>
+                <w:sz w:val="24"/>
+              </w:rPr>
+            </w:pPr>
+            <w:r>
+              <w:rPr>
+                <w:rFonts w:ascii="Times New Roman" w:hAnsi="Times New Roman"/>
+                <w:sz w:val="24"/>
+              </w:rPr>
+              <w:t>Para el montaje de la simulación se deben implementar los siguientes elementos:</w:t>
+            </w:r>
+          </w:p>
+          <w:p>
+            <w:pPr>
+              <w:pStyle w:val="Prrafodelista"/>
+              <w:numPr>
+                <w:ilvl w:val="0"/>
+                <w:numId w:val="6"/>
+              </w:numPr>
+              <w:spacing w:line="276" w:lineRule="auto"/>
+              <w:jc w:val="left"/>
+              <w:rPr>
+                <w:rFonts w:ascii="Times New Roman" w:hAnsi="Times New Roman"/>
+                <w:sz w:val="24"/>
+              </w:rPr>
+            </w:pPr>
+            <w:r>
+              <w:rPr>
+                <w:rFonts w:ascii="Times New Roman" w:hAnsi="Times New Roman"/>
+                <w:sz w:val="24"/>
+              </w:rPr>
+              <w:t>Generador de funciones.</w:t>
+            </w:r>
+          </w:p>
+          <w:p>
+            <w:pPr>
+              <w:pStyle w:val="Prrafodelista"/>
+              <w:numPr>
+                <w:ilvl w:val="0"/>
+                <w:numId w:val="6"/>
+              </w:numPr>
+              <w:spacing w:line="276" w:lineRule="auto"/>
+              <w:jc w:val="left"/>
+              <w:rPr>
+                <w:rFonts w:ascii="Times New Roman" w:hAnsi="Times New Roman"/>
+                <w:sz w:val="24"/>
+              </w:rPr>
+            </w:pPr>
+            <w:r>
+              <w:rPr>
+                <w:rFonts w:ascii="Times New Roman" w:hAnsi="Times New Roman"/>
+                <w:sz w:val="24"/>
+              </w:rPr>
+              <w:t>Pulsador,</w:t>
+            </w:r>
+          </w:p>
+          <w:p>
+            <w:pPr>
+              <w:pStyle w:val="Prrafodelista"/>
+              <w:numPr>
+                <w:ilvl w:val="0"/>
+                <w:numId w:val="6"/>
+              </w:numPr>
+              <w:spacing w:line="276" w:lineRule="auto"/>
+              <w:jc w:val="left"/>
+              <w:rPr>
+                <w:rFonts w:ascii="Times New Roman" w:hAnsi="Times New Roman"/>
+                <w:sz w:val="24"/>
+              </w:rPr>
+            </w:pPr>
+            <w:r>
+              <w:rPr>
+                <w:rFonts w:ascii="Times New Roman" w:hAnsi="Times New Roman"/>
+                <w:sz w:val="24"/>
+              </w:rPr>
+              <w:t>Pantalla LCD</w:t>
+            </w:r>
+          </w:p>
+          <w:p>
+            <w:pPr>
+              <w:pStyle w:val="Prrafodelista"/>
+              <w:numPr>
+                <w:ilvl w:val="0"/>
+                <w:numId w:val="6"/>
+              </w:numPr>
+              <w:spacing w:line="276" w:lineRule="auto"/>
+              <w:jc w:val="left"/>
+              <w:rPr>
+                <w:rFonts w:ascii="Times New Roman" w:hAnsi="Times New Roman"/>
+                <w:sz w:val="24"/>
+              </w:rPr>
+            </w:pPr>
+            <w:r>
+              <w:rPr>
+                <w:rFonts w:ascii="Times New Roman" w:hAnsi="Times New Roman"/>
+                <w:sz w:val="24"/>
+              </w:rPr>
+              <w:t>Y demás elementos que permitan la conexión y correcto funcionamiento de los distintos elementos.</w:t>
+            </w:r>
+          </w:p>
+          <w:p>
+            <w:pPr>
+              <w:spacing w:line="276" w:lineRule="auto"/>
+              <w:jc w:val="left"/>
+              <w:rPr>
+                <w:rFonts w:ascii="Times New Roman" w:hAnsi="Times New Roman"/>
+                <w:sz w:val="24"/>
+              </w:rPr>
+            </w:pPr>
+          </w:p>
+        </w:tc>
+        <w:tc>
+          <w:tcPr>
+            <w:tcW w:w="2662" w:type="dxa"/>
+            <w:tcBorders>
+              <w:bottom w:val="single" w:sz="4" w:space="0" w:color="auto"/>
+            </w:tcBorders>
+            <w:vAlign w:val="center"/>
+          </w:tcPr>
+          <w:p>
+            <w:pPr>
+              <w:spacing w:line="276" w:lineRule="auto"/>
+              <w:jc w:val="left"/>
+              <w:rPr>
+                <w:rFonts w:ascii="Times New Roman" w:hAnsi="Times New Roman"/>
+                <w:sz w:val="24"/>
+              </w:rPr>
+            </w:pPr>
+            <w:r>
+              <w:rPr>
+                <w:rFonts w:ascii="Times New Roman" w:hAnsi="Times New Roman"/>
+                <w:sz w:val="24"/>
+              </w:rPr>
+              <w:t>P</w:t>
+            </w:r>
+            <w:r>
+              <w:rPr>
+                <w:rFonts w:ascii="Times New Roman" w:hAnsi="Times New Roman"/>
+                <w:sz w:val="24"/>
+              </w:rPr>
+              <w:t>ara realizar este algoritmo, dividiremos las acciones en las siguientes partes:</w:t>
+            </w:r>
+          </w:p>
+          <w:p>
+            <w:pPr>
+              <w:numPr>
+                <w:ilvl w:val="0"/>
+                <w:numId w:val="5"/>
+              </w:numPr>
+              <w:spacing w:line="276" w:lineRule="auto"/>
+              <w:jc w:val="left"/>
+              <w:rPr>
+                <w:rFonts w:ascii="Times New Roman" w:hAnsi="Times New Roman"/>
+                <w:sz w:val="24"/>
+              </w:rPr>
+            </w:pPr>
+            <w:r>
+              <w:rPr>
+                <w:rFonts w:ascii="Times New Roman" w:hAnsi="Times New Roman"/>
+                <w:sz w:val="24"/>
+              </w:rPr>
+              <w:t>Captura de datos.</w:t>
+            </w:r>
+          </w:p>
+          <w:p>
+            <w:pPr>
+              <w:numPr>
+                <w:ilvl w:val="0"/>
+                <w:numId w:val="5"/>
+              </w:numPr>
+              <w:spacing w:line="276" w:lineRule="auto"/>
+              <w:jc w:val="left"/>
+              <w:rPr>
+                <w:rFonts w:ascii="Times New Roman" w:hAnsi="Times New Roman"/>
+                <w:sz w:val="24"/>
+              </w:rPr>
+            </w:pPr>
+            <w:r>
+              <w:rPr>
+                <w:rFonts w:ascii="Times New Roman" w:hAnsi="Times New Roman"/>
+                <w:sz w:val="24"/>
+              </w:rPr>
+              <w:t>Procesamiento de la señal</w:t>
+            </w:r>
+          </w:p>
+          <w:p>
+            <w:pPr>
+              <w:numPr>
+                <w:ilvl w:val="0"/>
+                <w:numId w:val="5"/>
+              </w:numPr>
+              <w:spacing w:line="276" w:lineRule="auto"/>
+              <w:jc w:val="left"/>
+              <w:rPr>
+                <w:rFonts w:ascii="Times New Roman" w:hAnsi="Times New Roman"/>
+                <w:sz w:val="24"/>
+              </w:rPr>
+            </w:pPr>
+            <w:r>
+              <w:rPr>
+                <w:rFonts w:ascii="Times New Roman" w:hAnsi="Times New Roman"/>
+                <w:sz w:val="24"/>
+              </w:rPr>
+              <w:t>Cálculo de frecuencia en Hertz.</w:t>
+            </w:r>
+          </w:p>
+          <w:p>
+            <w:pPr>
+              <w:numPr>
+                <w:ilvl w:val="0"/>
+                <w:numId w:val="5"/>
+              </w:numPr>
+              <w:spacing w:line="276" w:lineRule="auto"/>
+              <w:jc w:val="left"/>
+              <w:rPr>
+                <w:rFonts w:ascii="Times New Roman" w:hAnsi="Times New Roman"/>
+                <w:sz w:val="24"/>
+              </w:rPr>
+            </w:pPr>
+            <w:r>
+              <w:rPr>
+                <w:rFonts w:ascii="Times New Roman" w:hAnsi="Times New Roman"/>
+                <w:sz w:val="24"/>
+              </w:rPr>
+              <w:t>Cálculo de amplitud en Voltios.</w:t>
+            </w:r>
+          </w:p>
+          <w:p>
+            <w:pPr>
+              <w:numPr>
+                <w:ilvl w:val="0"/>
+                <w:numId w:val="5"/>
+              </w:numPr>
+              <w:spacing w:line="276" w:lineRule="auto"/>
+              <w:jc w:val="left"/>
+              <w:rPr>
+                <w:rFonts w:ascii="Times New Roman" w:hAnsi="Times New Roman"/>
+                <w:sz w:val="24"/>
+              </w:rPr>
+            </w:pPr>
+            <w:r>
+              <w:rPr>
+                <w:rFonts w:ascii="Times New Roman" w:hAnsi="Times New Roman"/>
+                <w:sz w:val="24"/>
+              </w:rPr>
+              <w:t>Implementación del algoritmo</w:t>
+            </w:r>
+          </w:p>
+          <w:p>
+            <w:pPr>
+              <w:spacing w:line="276" w:lineRule="auto"/>
+              <w:jc w:val="left"/>
+              <w:rPr>
+                <w:rFonts w:ascii="Times New Roman" w:hAnsi="Times New Roman"/>
+                <w:sz w:val="24"/>
+              </w:rPr>
+            </w:pPr>
+          </w:p>
+        </w:tc>
+        <w:tc>
+          <w:tcPr>
+            <w:tcW w:w="2662" w:type="dxa"/>
+            <w:tcBorders>
+              <w:bottom w:val="single" w:sz="4" w:space="0" w:color="auto"/>
+            </w:tcBorders>
+            <w:vAlign w:val="center"/>
+          </w:tcPr>
+          <w:p>
+            <w:pPr>
+              <w:spacing w:line="276" w:lineRule="auto"/>
+              <w:jc w:val="left"/>
+              <w:rPr>
+                <w:rFonts w:ascii="Times New Roman" w:hAnsi="Times New Roman"/>
+                <w:sz w:val="24"/>
+              </w:rPr>
+            </w:pPr>
+            <w:r>
+              <w:rPr>
+                <w:rFonts w:ascii="Times New Roman" w:hAnsi="Times New Roman"/>
+                <w:sz w:val="24"/>
+              </w:rPr>
+              <w:t>Para desarrollar este algoritmo, es necesario analizar minuciosamente los datos obtenidos, con el fin de identificar el tipo de onda emitida por el generador de señales</w:t>
+            </w:r>
+          </w:p>
+        </w:tc>
+      </w:tr>
+    </w:tbl>
+    <w:p>
+      <w:pPr>
+        <w:spacing w:line="276" w:lineRule="auto"/>
+        <w:jc w:val="left"/>
+        <w:rPr>
+          <w:rFonts w:ascii="Times New Roman" w:hAnsi="Times New Roman"/>
+          <w:sz w:val="24"/>
+        </w:rPr>
+      </w:pPr>
+      <w:r>
+        <w:rPr>
+          <w:rFonts w:ascii="Times New Roman" w:hAnsi="Times New Roman"/>
+          <w:sz w:val="24"/>
+        </w:rPr>
+        <w:t>Nota: Esta tabla corresponde a la lista de tareas a realizar para la ejecución del Desafío 1.</w:t>
       </w:r>
     </w:p>
     <w:sectPr>
-      <w:pgSz w:w="12240" w:h="15840"/>
-      <w:pgMar w:top="1417" w:right="1701" w:bottom="1417" w:left="1701" w:header="708" w:footer="708" w:gutter="0"/>
+      <w:headerReference w:type="default" r:id="rId8"/>
+      <w:pgSz w:w="12240" w:h="15840" w:code="1"/>
+      <w:pgMar w:top="1418" w:right="1418" w:bottom="1418" w:left="1418" w:header="709" w:footer="709" w:gutter="0"/>
       <w:cols w:space="708"/>
       <w:docGrid w:linePitch="360"/>
     </w:sectPr>
   </w:body>
 </w:document>
+</file>
+
+<file path=word/endnotes.xml><?xml version="1.0" encoding="utf-8"?>
+<w:endnotes xmlns:wpc="http://schemas.microsoft.com/office/word/2010/wordprocessingCanvas" xmlns:cx="http://schemas.microsoft.com/office/drawing/2014/chartex" xmlns:cx1="http://schemas.microsoft.com/office/drawing/2015/9/8/chartex" xmlns:cx2="http://schemas.microsoft.com/office/drawing/2015/10/21/chartex" xmlns:cx3="http://schemas.microsoft.com/office/drawing/2016/5/9/chartex" xmlns:cx4="http://schemas.microsoft.com/office/drawing/2016/5/10/chartex" xmlns:cx5="http://schemas.microsoft.com/office/drawing/2016/5/11/chartex" xmlns:cx6="http://schemas.microsoft.com/office/drawing/2016/5/12/chartex" xmlns:cx7="http://schemas.microsoft.com/office/drawing/2016/5/13/chartex" xmlns:cx8="http://schemas.microsoft.com/office/drawing/2016/5/14/chartex" xmlns:mc="http://schemas.openxmlformats.org/markup-compatibility/2006" xmlns:aink="http://schemas.microsoft.com/office/drawing/2016/ink" xmlns:am3d="http://schemas.microsoft.com/office/drawing/2017/model3d" xmlns:o="urn:schemas-microsoft-com:office:office" xmlns:oel="http://schemas.microsoft.com/office/2019/extlst" xmlns:r="http://schemas.openxmlformats.org/officeDocument/2006/relationships" xmlns:m="http://schemas.openxmlformats.org/officeDocument/2006/math" xmlns:v="urn:schemas-microsoft-com:vml" xmlns:wp14="http://schemas.microsoft.com/office/word/2010/wordprocessingDrawing" xmlns:wp="http://schemas.openxmlformats.org/drawingml/2006/wordprocessingDrawing" xmlns:w10="urn:schemas-microsoft-com:office:word" xmlns:w="http://schemas.openxmlformats.org/wordprocessingml/2006/main" xmlns:w14="http://schemas.microsoft.com/office/word/2010/wordml" xmlns:w15="http://schemas.microsoft.com/office/word/2012/wordml" xmlns:w16cex="http://schemas.microsoft.com/office/word/2018/wordml/cex" xmlns:w16cid="http://schemas.microsoft.com/office/word/2016/wordml/cid" xmlns:w16="http://schemas.microsoft.com/office/word/2018/wordml" xmlns:w16du="http://schemas.microsoft.com/office/word/2023/wordml/word16du" xmlns:w16sdtdh="http://schemas.microsoft.com/office/word/2020/wordml/sdtdatahash" xmlns:w16se="http://schemas.microsoft.com/office/word/2015/wordml/symex" xmlns:wpg="http://schemas.microsoft.com/office/word/2010/wordprocessingGroup" xmlns:wpi="http://schemas.microsoft.com/office/word/2010/wordprocessingInk" xmlns:wne="http://schemas.microsoft.com/office/word/2006/wordml" xmlns:wps="http://schemas.microsoft.com/office/word/2010/wordprocessingShape" mc:Ignorable="w14 w15 w16se w16cid w16 w16cex w16sdtdh w16du wp14">
+  <w:endnote w:type="separator" w:id="-1">
+    <w:p>
+      <w:pPr>
+        <w:spacing w:after="0" w:line="240" w:lineRule="auto"/>
+      </w:pPr>
+      <w:r>
+        <w:separator/>
+      </w:r>
+    </w:p>
+  </w:endnote>
+  <w:endnote w:type="continuationSeparator" w:id="0">
+    <w:p>
+      <w:pPr>
+        <w:spacing w:after="0" w:line="240" w:lineRule="auto"/>
+      </w:pPr>
+      <w:r>
+        <w:continuationSeparator/>
+      </w:r>
+    </w:p>
+  </w:endnote>
+</w:endnotes>
+</file>
+
+<file path=word/footnotes.xml><?xml version="1.0" encoding="utf-8"?>
+<w:footnotes xmlns:wpc="http://schemas.microsoft.com/office/word/2010/wordprocessingCanvas" xmlns:cx="http://schemas.microsoft.com/office/drawing/2014/chartex" xmlns:cx1="http://schemas.microsoft.com/office/drawing/2015/9/8/chartex" xmlns:cx2="http://schemas.microsoft.com/office/drawing/2015/10/21/chartex" xmlns:cx3="http://schemas.microsoft.com/office/drawing/2016/5/9/chartex" xmlns:cx4="http://schemas.microsoft.com/office/drawing/2016/5/10/chartex" xmlns:cx5="http://schemas.microsoft.com/office/drawing/2016/5/11/chartex" xmlns:cx6="http://schemas.microsoft.com/office/drawing/2016/5/12/chartex" xmlns:cx7="http://schemas.microsoft.com/office/drawing/2016/5/13/chartex" xmlns:cx8="http://schemas.microsoft.com/office/drawing/2016/5/14/chartex" xmlns:mc="http://schemas.openxmlformats.org/markup-compatibility/2006" xmlns:aink="http://schemas.microsoft.com/office/drawing/2016/ink" xmlns:am3d="http://schemas.microsoft.com/office/drawing/2017/model3d" xmlns:o="urn:schemas-microsoft-com:office:office" xmlns:oel="http://schemas.microsoft.com/office/2019/extlst" xmlns:r="http://schemas.openxmlformats.org/officeDocument/2006/relationships" xmlns:m="http://schemas.openxmlformats.org/officeDocument/2006/math" xmlns:v="urn:schemas-microsoft-com:vml" xmlns:wp14="http://schemas.microsoft.com/office/word/2010/wordprocessingDrawing" xmlns:wp="http://schemas.openxmlformats.org/drawingml/2006/wordprocessingDrawing" xmlns:w10="urn:schemas-microsoft-com:office:word" xmlns:w="http://schemas.openxmlformats.org/wordprocessingml/2006/main" xmlns:w14="http://schemas.microsoft.com/office/word/2010/wordml" xmlns:w15="http://schemas.microsoft.com/office/word/2012/wordml" xmlns:w16cex="http://schemas.microsoft.com/office/word/2018/wordml/cex" xmlns:w16cid="http://schemas.microsoft.com/office/word/2016/wordml/cid" xmlns:w16="http://schemas.microsoft.com/office/word/2018/wordml" xmlns:w16du="http://schemas.microsoft.com/office/word/2023/wordml/word16du" xmlns:w16sdtdh="http://schemas.microsoft.com/office/word/2020/wordml/sdtdatahash" xmlns:w16se="http://schemas.microsoft.com/office/word/2015/wordml/symex" xmlns:wpg="http://schemas.microsoft.com/office/word/2010/wordprocessingGroup" xmlns:wpi="http://schemas.microsoft.com/office/word/2010/wordprocessingInk" xmlns:wne="http://schemas.microsoft.com/office/word/2006/wordml" xmlns:wps="http://schemas.microsoft.com/office/word/2010/wordprocessingShape" mc:Ignorable="w14 w15 w16se w16cid w16 w16cex w16sdtdh w16du wp14">
+  <w:footnote w:type="separator" w:id="-1">
+    <w:p>
+      <w:pPr>
+        <w:spacing w:after="0" w:line="240" w:lineRule="auto"/>
+      </w:pPr>
+      <w:r>
+        <w:separator/>
+      </w:r>
+    </w:p>
+  </w:footnote>
+  <w:footnote w:type="continuationSeparator" w:id="0">
+    <w:p>
+      <w:pPr>
+        <w:spacing w:after="0" w:line="240" w:lineRule="auto"/>
+      </w:pPr>
+      <w:r>
+        <w:continuationSeparator/>
+      </w:r>
+    </w:p>
+  </w:footnote>
+</w:footnotes>
+</file>
+
+<file path=word/header1.xml><?xml version="1.0" encoding="utf-8"?>
+<w:hdr xmlns:wpc="http://schemas.microsoft.com/office/word/2010/wordprocessingCanvas" xmlns:cx="http://schemas.microsoft.com/office/drawing/2014/chartex" xmlns:cx1="http://schemas.microsoft.com/office/drawing/2015/9/8/chartex" xmlns:cx2="http://schemas.microsoft.com/office/drawing/2015/10/21/chartex" xmlns:cx3="http://schemas.microsoft.com/office/drawing/2016/5/9/chartex" xmlns:cx4="http://schemas.microsoft.com/office/drawing/2016/5/10/chartex" xmlns:cx5="http://schemas.microsoft.com/office/drawing/2016/5/11/chartex" xmlns:cx6="http://schemas.microsoft.com/office/drawing/2016/5/12/chartex" xmlns:cx7="http://schemas.microsoft.com/office/drawing/2016/5/13/chartex" xmlns:cx8="http://schemas.microsoft.com/office/drawing/2016/5/14/chartex" xmlns:mc="http://schemas.openxmlformats.org/markup-compatibility/2006" xmlns:aink="http://schemas.microsoft.com/office/drawing/2016/ink" xmlns:am3d="http://schemas.microsoft.com/office/drawing/2017/model3d" xmlns:o="urn:schemas-microsoft-com:office:office" xmlns:oel="http://schemas.microsoft.com/office/2019/extlst" xmlns:r="http://schemas.openxmlformats.org/officeDocument/2006/relationships" xmlns:m="http://schemas.openxmlformats.org/officeDocument/2006/math" xmlns:v="urn:schemas-microsoft-com:vml" xmlns:wp14="http://schemas.microsoft.com/office/word/2010/wordprocessingDrawing" xmlns:wp="http://schemas.openxmlformats.org/drawingml/2006/wordprocessingDrawing" xmlns:w10="urn:schemas-microsoft-com:office:word" xmlns:w="http://schemas.openxmlformats.org/wordprocessingml/2006/main" xmlns:w14="http://schemas.microsoft.com/office/word/2010/wordml" xmlns:w15="http://schemas.microsoft.com/office/word/2012/wordml" xmlns:w16cex="http://schemas.microsoft.com/office/word/2018/wordml/cex" xmlns:w16cid="http://schemas.microsoft.com/office/word/2016/wordml/cid" xmlns:w16="http://schemas.microsoft.com/office/word/2018/wordml" xmlns:w16du="http://schemas.microsoft.com/office/word/2023/wordml/word16du" xmlns:w16sdtdh="http://schemas.microsoft.com/office/word/2020/wordml/sdtdatahash" xmlns:w16se="http://schemas.microsoft.com/office/word/2015/wordml/symex" xmlns:wpg="http://schemas.microsoft.com/office/word/2010/wordprocessingGroup" xmlns:wpi="http://schemas.microsoft.com/office/word/2010/wordprocessingInk" xmlns:wne="http://schemas.microsoft.com/office/word/2006/wordml" xmlns:wps="http://schemas.microsoft.com/office/word/2010/wordprocessingShape" mc:Ignorable="w14 w15 w16se w16cid w16 w16cex w16sdtdh w16du wp14">
+  <w:sdt>
+    <w:sdtPr>
+      <w:id w:val="877288539"/>
+      <w:docPartObj>
+        <w:docPartGallery w:val="Page Numbers (Top of Page)"/>
+        <w:docPartUnique/>
+      </w:docPartObj>
+    </w:sdtPr>
+    <w:sdtContent>
+      <w:p>
+        <w:pPr>
+          <w:pStyle w:val="Encabezado"/>
+          <w:jc w:val="right"/>
+        </w:pPr>
+        <w:r>
+          <w:fldChar w:fldCharType="begin"/>
+        </w:r>
+        <w:r>
+          <w:instrText>PAGE   \* MERGEFORMAT</w:instrText>
+        </w:r>
+        <w:r>
+          <w:fldChar w:fldCharType="separate"/>
+        </w:r>
+        <w:r>
+          <w:rPr>
+            <w:lang w:val="es-ES"/>
+          </w:rPr>
+          <w:t>2</w:t>
+        </w:r>
+        <w:r>
+          <w:fldChar w:fldCharType="end"/>
+        </w:r>
+      </w:p>
+    </w:sdtContent>
+  </w:sdt>
+  <w:p>
+    <w:pPr>
+      <w:pStyle w:val="Encabezado"/>
+    </w:pPr>
+  </w:p>
+</w:hdr>
 </file>
 
 <file path=word/numbering.xml><?xml version="1.0" encoding="utf-8"?>
@@ -372,6 +1631,268 @@
     </w:lvl>
   </w:abstractNum>
   <w:abstractNum w:abstractNumId="2" w15:restartNumberingAfterBreak="0">
+    <w:nsid w:val="23135884"/>
+    <w:multiLevelType w:val="multilevel"/>
+    <w:tmpl w:val="7114799C"/>
+    <w:lvl w:ilvl="0">
+      <w:start w:val="1"/>
+      <w:numFmt w:val="decimal"/>
+      <w:lvlText w:val="%1."/>
+      <w:lvlJc w:val="left"/>
+      <w:pPr>
+        <w:tabs>
+          <w:tab w:val="num" w:pos="720"/>
+        </w:tabs>
+        <w:ind w:left="720" w:hanging="360"/>
+      </w:pPr>
+      <w:rPr>
+        <w:rFonts w:hint="default"/>
+        <w:sz w:val="20"/>
+      </w:rPr>
+    </w:lvl>
+    <w:lvl w:ilvl="1" w:tentative="1">
+      <w:start w:val="1"/>
+      <w:numFmt w:val="bullet"/>
+      <w:lvlText w:val="o"/>
+      <w:lvlJc w:val="left"/>
+      <w:pPr>
+        <w:tabs>
+          <w:tab w:val="num" w:pos="1440"/>
+        </w:tabs>
+        <w:ind w:left="1440" w:hanging="360"/>
+      </w:pPr>
+      <w:rPr>
+        <w:rFonts w:ascii="Courier New" w:hAnsi="Courier New" w:hint="default"/>
+        <w:sz w:val="20"/>
+      </w:rPr>
+    </w:lvl>
+    <w:lvl w:ilvl="2" w:tentative="1">
+      <w:start w:val="1"/>
+      <w:numFmt w:val="bullet"/>
+      <w:lvlText w:val=""/>
+      <w:lvlJc w:val="left"/>
+      <w:pPr>
+        <w:tabs>
+          <w:tab w:val="num" w:pos="2160"/>
+        </w:tabs>
+        <w:ind w:left="2160" w:hanging="360"/>
+      </w:pPr>
+      <w:rPr>
+        <w:rFonts w:ascii="Wingdings" w:hAnsi="Wingdings" w:hint="default"/>
+        <w:sz w:val="20"/>
+      </w:rPr>
+    </w:lvl>
+    <w:lvl w:ilvl="3" w:tentative="1">
+      <w:start w:val="1"/>
+      <w:numFmt w:val="bullet"/>
+      <w:lvlText w:val=""/>
+      <w:lvlJc w:val="left"/>
+      <w:pPr>
+        <w:tabs>
+          <w:tab w:val="num" w:pos="2880"/>
+        </w:tabs>
+        <w:ind w:left="2880" w:hanging="360"/>
+      </w:pPr>
+      <w:rPr>
+        <w:rFonts w:ascii="Wingdings" w:hAnsi="Wingdings" w:hint="default"/>
+        <w:sz w:val="20"/>
+      </w:rPr>
+    </w:lvl>
+    <w:lvl w:ilvl="4" w:tentative="1">
+      <w:start w:val="1"/>
+      <w:numFmt w:val="bullet"/>
+      <w:lvlText w:val=""/>
+      <w:lvlJc w:val="left"/>
+      <w:pPr>
+        <w:tabs>
+          <w:tab w:val="num" w:pos="3600"/>
+        </w:tabs>
+        <w:ind w:left="3600" w:hanging="360"/>
+      </w:pPr>
+      <w:rPr>
+        <w:rFonts w:ascii="Wingdings" w:hAnsi="Wingdings" w:hint="default"/>
+        <w:sz w:val="20"/>
+      </w:rPr>
+    </w:lvl>
+    <w:lvl w:ilvl="5" w:tentative="1">
+      <w:start w:val="1"/>
+      <w:numFmt w:val="bullet"/>
+      <w:lvlText w:val=""/>
+      <w:lvlJc w:val="left"/>
+      <w:pPr>
+        <w:tabs>
+          <w:tab w:val="num" w:pos="4320"/>
+        </w:tabs>
+        <w:ind w:left="4320" w:hanging="360"/>
+      </w:pPr>
+      <w:rPr>
+        <w:rFonts w:ascii="Wingdings" w:hAnsi="Wingdings" w:hint="default"/>
+        <w:sz w:val="20"/>
+      </w:rPr>
+    </w:lvl>
+    <w:lvl w:ilvl="6" w:tentative="1">
+      <w:start w:val="1"/>
+      <w:numFmt w:val="bullet"/>
+      <w:lvlText w:val=""/>
+      <w:lvlJc w:val="left"/>
+      <w:pPr>
+        <w:tabs>
+          <w:tab w:val="num" w:pos="5040"/>
+        </w:tabs>
+        <w:ind w:left="5040" w:hanging="360"/>
+      </w:pPr>
+      <w:rPr>
+        <w:rFonts w:ascii="Wingdings" w:hAnsi="Wingdings" w:hint="default"/>
+        <w:sz w:val="20"/>
+      </w:rPr>
+    </w:lvl>
+    <w:lvl w:ilvl="7" w:tentative="1">
+      <w:start w:val="1"/>
+      <w:numFmt w:val="bullet"/>
+      <w:lvlText w:val=""/>
+      <w:lvlJc w:val="left"/>
+      <w:pPr>
+        <w:tabs>
+          <w:tab w:val="num" w:pos="5760"/>
+        </w:tabs>
+        <w:ind w:left="5760" w:hanging="360"/>
+      </w:pPr>
+      <w:rPr>
+        <w:rFonts w:ascii="Wingdings" w:hAnsi="Wingdings" w:hint="default"/>
+        <w:sz w:val="20"/>
+      </w:rPr>
+    </w:lvl>
+    <w:lvl w:ilvl="8" w:tentative="1">
+      <w:start w:val="1"/>
+      <w:numFmt w:val="bullet"/>
+      <w:lvlText w:val=""/>
+      <w:lvlJc w:val="left"/>
+      <w:pPr>
+        <w:tabs>
+          <w:tab w:val="num" w:pos="6480"/>
+        </w:tabs>
+        <w:ind w:left="6480" w:hanging="360"/>
+      </w:pPr>
+      <w:rPr>
+        <w:rFonts w:ascii="Wingdings" w:hAnsi="Wingdings" w:hint="default"/>
+        <w:sz w:val="20"/>
+      </w:rPr>
+    </w:lvl>
+  </w:abstractNum>
+  <w:abstractNum w:abstractNumId="3" w15:restartNumberingAfterBreak="0">
+    <w:nsid w:val="2E052923"/>
+    <w:multiLevelType w:val="hybridMultilevel"/>
+    <w:tmpl w:val="CBC626CE"/>
+    <w:lvl w:ilvl="0" w:tplc="240A0001">
+      <w:start w:val="1"/>
+      <w:numFmt w:val="bullet"/>
+      <w:lvlText w:val=""/>
+      <w:lvlJc w:val="left"/>
+      <w:pPr>
+        <w:ind w:left="1080" w:hanging="360"/>
+      </w:pPr>
+      <w:rPr>
+        <w:rFonts w:ascii="Symbol" w:hAnsi="Symbol" w:hint="default"/>
+      </w:rPr>
+    </w:lvl>
+    <w:lvl w:ilvl="1" w:tplc="240A0003" w:tentative="1">
+      <w:start w:val="1"/>
+      <w:numFmt w:val="bullet"/>
+      <w:lvlText w:val="o"/>
+      <w:lvlJc w:val="left"/>
+      <w:pPr>
+        <w:ind w:left="1800" w:hanging="360"/>
+      </w:pPr>
+      <w:rPr>
+        <w:rFonts w:ascii="Courier New" w:hAnsi="Courier New" w:cs="Courier New" w:hint="default"/>
+      </w:rPr>
+    </w:lvl>
+    <w:lvl w:ilvl="2" w:tplc="240A0005" w:tentative="1">
+      <w:start w:val="1"/>
+      <w:numFmt w:val="bullet"/>
+      <w:lvlText w:val=""/>
+      <w:lvlJc w:val="left"/>
+      <w:pPr>
+        <w:ind w:left="2520" w:hanging="360"/>
+      </w:pPr>
+      <w:rPr>
+        <w:rFonts w:ascii="Wingdings" w:hAnsi="Wingdings" w:hint="default"/>
+      </w:rPr>
+    </w:lvl>
+    <w:lvl w:ilvl="3" w:tplc="240A0001" w:tentative="1">
+      <w:start w:val="1"/>
+      <w:numFmt w:val="bullet"/>
+      <w:lvlText w:val=""/>
+      <w:lvlJc w:val="left"/>
+      <w:pPr>
+        <w:ind w:left="3240" w:hanging="360"/>
+      </w:pPr>
+      <w:rPr>
+        <w:rFonts w:ascii="Symbol" w:hAnsi="Symbol" w:hint="default"/>
+      </w:rPr>
+    </w:lvl>
+    <w:lvl w:ilvl="4" w:tplc="240A0003" w:tentative="1">
+      <w:start w:val="1"/>
+      <w:numFmt w:val="bullet"/>
+      <w:lvlText w:val="o"/>
+      <w:lvlJc w:val="left"/>
+      <w:pPr>
+        <w:ind w:left="3960" w:hanging="360"/>
+      </w:pPr>
+      <w:rPr>
+        <w:rFonts w:ascii="Courier New" w:hAnsi="Courier New" w:cs="Courier New" w:hint="default"/>
+      </w:rPr>
+    </w:lvl>
+    <w:lvl w:ilvl="5" w:tplc="240A0005" w:tentative="1">
+      <w:start w:val="1"/>
+      <w:numFmt w:val="bullet"/>
+      <w:lvlText w:val=""/>
+      <w:lvlJc w:val="left"/>
+      <w:pPr>
+        <w:ind w:left="4680" w:hanging="360"/>
+      </w:pPr>
+      <w:rPr>
+        <w:rFonts w:ascii="Wingdings" w:hAnsi="Wingdings" w:hint="default"/>
+      </w:rPr>
+    </w:lvl>
+    <w:lvl w:ilvl="6" w:tplc="240A0001" w:tentative="1">
+      <w:start w:val="1"/>
+      <w:numFmt w:val="bullet"/>
+      <w:lvlText w:val=""/>
+      <w:lvlJc w:val="left"/>
+      <w:pPr>
+        <w:ind w:left="5400" w:hanging="360"/>
+      </w:pPr>
+      <w:rPr>
+        <w:rFonts w:ascii="Symbol" w:hAnsi="Symbol" w:hint="default"/>
+      </w:rPr>
+    </w:lvl>
+    <w:lvl w:ilvl="7" w:tplc="240A0003" w:tentative="1">
+      <w:start w:val="1"/>
+      <w:numFmt w:val="bullet"/>
+      <w:lvlText w:val="o"/>
+      <w:lvlJc w:val="left"/>
+      <w:pPr>
+        <w:ind w:left="6120" w:hanging="360"/>
+      </w:pPr>
+      <w:rPr>
+        <w:rFonts w:ascii="Courier New" w:hAnsi="Courier New" w:cs="Courier New" w:hint="default"/>
+      </w:rPr>
+    </w:lvl>
+    <w:lvl w:ilvl="8" w:tplc="240A0005" w:tentative="1">
+      <w:start w:val="1"/>
+      <w:numFmt w:val="bullet"/>
+      <w:lvlText w:val=""/>
+      <w:lvlJc w:val="left"/>
+      <w:pPr>
+        <w:ind w:left="6840" w:hanging="360"/>
+      </w:pPr>
+      <w:rPr>
+        <w:rFonts w:ascii="Wingdings" w:hAnsi="Wingdings" w:hint="default"/>
+      </w:rPr>
+    </w:lvl>
+  </w:abstractNum>
+  <w:abstractNum w:abstractNumId="4" w15:restartNumberingAfterBreak="0">
     <w:nsid w:val="3A61665C"/>
     <w:multiLevelType w:val="hybridMultilevel"/>
     <w:tmpl w:val="0E0E9F90"/>
@@ -460,14 +1981,172 @@
       </w:pPr>
     </w:lvl>
   </w:abstractNum>
+  <w:abstractNum w:abstractNumId="5" w15:restartNumberingAfterBreak="0">
+    <w:nsid w:val="4282378B"/>
+    <w:multiLevelType w:val="multilevel"/>
+    <w:tmpl w:val="19DA252E"/>
+    <w:lvl w:ilvl="0">
+      <w:start w:val="1"/>
+      <w:numFmt w:val="bullet"/>
+      <w:lvlText w:val=""/>
+      <w:lvlJc w:val="left"/>
+      <w:pPr>
+        <w:tabs>
+          <w:tab w:val="num" w:pos="720"/>
+        </w:tabs>
+        <w:ind w:left="720" w:hanging="360"/>
+      </w:pPr>
+      <w:rPr>
+        <w:rFonts w:ascii="Symbol" w:hAnsi="Symbol" w:hint="default"/>
+        <w:sz w:val="20"/>
+      </w:rPr>
+    </w:lvl>
+    <w:lvl w:ilvl="1" w:tentative="1">
+      <w:start w:val="1"/>
+      <w:numFmt w:val="bullet"/>
+      <w:lvlText w:val="o"/>
+      <w:lvlJc w:val="left"/>
+      <w:pPr>
+        <w:tabs>
+          <w:tab w:val="num" w:pos="1440"/>
+        </w:tabs>
+        <w:ind w:left="1440" w:hanging="360"/>
+      </w:pPr>
+      <w:rPr>
+        <w:rFonts w:ascii="Courier New" w:hAnsi="Courier New" w:hint="default"/>
+        <w:sz w:val="20"/>
+      </w:rPr>
+    </w:lvl>
+    <w:lvl w:ilvl="2" w:tentative="1">
+      <w:start w:val="1"/>
+      <w:numFmt w:val="bullet"/>
+      <w:lvlText w:val=""/>
+      <w:lvlJc w:val="left"/>
+      <w:pPr>
+        <w:tabs>
+          <w:tab w:val="num" w:pos="2160"/>
+        </w:tabs>
+        <w:ind w:left="2160" w:hanging="360"/>
+      </w:pPr>
+      <w:rPr>
+        <w:rFonts w:ascii="Wingdings" w:hAnsi="Wingdings" w:hint="default"/>
+        <w:sz w:val="20"/>
+      </w:rPr>
+    </w:lvl>
+    <w:lvl w:ilvl="3" w:tentative="1">
+      <w:start w:val="1"/>
+      <w:numFmt w:val="bullet"/>
+      <w:lvlText w:val=""/>
+      <w:lvlJc w:val="left"/>
+      <w:pPr>
+        <w:tabs>
+          <w:tab w:val="num" w:pos="2880"/>
+        </w:tabs>
+        <w:ind w:left="2880" w:hanging="360"/>
+      </w:pPr>
+      <w:rPr>
+        <w:rFonts w:ascii="Wingdings" w:hAnsi="Wingdings" w:hint="default"/>
+        <w:sz w:val="20"/>
+      </w:rPr>
+    </w:lvl>
+    <w:lvl w:ilvl="4" w:tentative="1">
+      <w:start w:val="1"/>
+      <w:numFmt w:val="bullet"/>
+      <w:lvlText w:val=""/>
+      <w:lvlJc w:val="left"/>
+      <w:pPr>
+        <w:tabs>
+          <w:tab w:val="num" w:pos="3600"/>
+        </w:tabs>
+        <w:ind w:left="3600" w:hanging="360"/>
+      </w:pPr>
+      <w:rPr>
+        <w:rFonts w:ascii="Wingdings" w:hAnsi="Wingdings" w:hint="default"/>
+        <w:sz w:val="20"/>
+      </w:rPr>
+    </w:lvl>
+    <w:lvl w:ilvl="5" w:tentative="1">
+      <w:start w:val="1"/>
+      <w:numFmt w:val="bullet"/>
+      <w:lvlText w:val=""/>
+      <w:lvlJc w:val="left"/>
+      <w:pPr>
+        <w:tabs>
+          <w:tab w:val="num" w:pos="4320"/>
+        </w:tabs>
+        <w:ind w:left="4320" w:hanging="360"/>
+      </w:pPr>
+      <w:rPr>
+        <w:rFonts w:ascii="Wingdings" w:hAnsi="Wingdings" w:hint="default"/>
+        <w:sz w:val="20"/>
+      </w:rPr>
+    </w:lvl>
+    <w:lvl w:ilvl="6" w:tentative="1">
+      <w:start w:val="1"/>
+      <w:numFmt w:val="bullet"/>
+      <w:lvlText w:val=""/>
+      <w:lvlJc w:val="left"/>
+      <w:pPr>
+        <w:tabs>
+          <w:tab w:val="num" w:pos="5040"/>
+        </w:tabs>
+        <w:ind w:left="5040" w:hanging="360"/>
+      </w:pPr>
+      <w:rPr>
+        <w:rFonts w:ascii="Wingdings" w:hAnsi="Wingdings" w:hint="default"/>
+        <w:sz w:val="20"/>
+      </w:rPr>
+    </w:lvl>
+    <w:lvl w:ilvl="7" w:tentative="1">
+      <w:start w:val="1"/>
+      <w:numFmt w:val="bullet"/>
+      <w:lvlText w:val=""/>
+      <w:lvlJc w:val="left"/>
+      <w:pPr>
+        <w:tabs>
+          <w:tab w:val="num" w:pos="5760"/>
+        </w:tabs>
+        <w:ind w:left="5760" w:hanging="360"/>
+      </w:pPr>
+      <w:rPr>
+        <w:rFonts w:ascii="Wingdings" w:hAnsi="Wingdings" w:hint="default"/>
+        <w:sz w:val="20"/>
+      </w:rPr>
+    </w:lvl>
+    <w:lvl w:ilvl="8" w:tentative="1">
+      <w:start w:val="1"/>
+      <w:numFmt w:val="bullet"/>
+      <w:lvlText w:val=""/>
+      <w:lvlJc w:val="left"/>
+      <w:pPr>
+        <w:tabs>
+          <w:tab w:val="num" w:pos="6480"/>
+        </w:tabs>
+        <w:ind w:left="6480" w:hanging="360"/>
+      </w:pPr>
+      <w:rPr>
+        <w:rFonts w:ascii="Wingdings" w:hAnsi="Wingdings" w:hint="default"/>
+        <w:sz w:val="20"/>
+      </w:rPr>
+    </w:lvl>
+  </w:abstractNum>
   <w:num w:numId="1" w16cid:durableId="990328545">
-    <w:abstractNumId w:val="2"/>
+    <w:abstractNumId w:val="4"/>
   </w:num>
   <w:num w:numId="2" w16cid:durableId="1940525432">
     <w:abstractNumId w:val="1"/>
   </w:num>
   <w:num w:numId="3" w16cid:durableId="1897548710">
     <w:abstractNumId w:val="0"/>
+  </w:num>
+  <w:num w:numId="4" w16cid:durableId="1585145254">
+    <w:abstractNumId w:val="2"/>
+  </w:num>
+  <w:num w:numId="5" w16cid:durableId="1783109694">
+    <w:abstractNumId w:val="5"/>
+  </w:num>
+  <w:num w:numId="6" w16cid:durableId="223759032">
+    <w:abstractNumId w:val="3"/>
   </w:num>
 </w:numbering>
 </file>
@@ -485,7 +2164,8 @@
     </w:rPrDefault>
     <w:pPrDefault>
       <w:pPr>
-        <w:spacing w:after="160" w:line="259" w:lineRule="auto"/>
+        <w:spacing w:after="160" w:line="480" w:lineRule="auto"/>
+        <w:jc w:val="center"/>
       </w:pPr>
     </w:pPrDefault>
   </w:docDefaults>
@@ -1294,7 +2974,6 @@
     <w:rsid w:val="008F179A"/>
     <w:pPr>
       <w:spacing w:before="160"/>
-      <w:jc w:val="center"/>
     </w:pPr>
     <w:rPr>
       <w:i/>
@@ -1352,7 +3031,6 @@
       </w:pBdr>
       <w:spacing w:before="360" w:after="360"/>
       <w:ind w:left="864" w:right="864"/>
-      <w:jc w:val="center"/>
     </w:pPr>
     <w:rPr>
       <w:i/>
@@ -1384,6 +3062,88 @@
       <w:smallCaps/>
       <w:color w:val="0F4761" w:themeColor="accent1" w:themeShade="BF"/>
       <w:spacing w:val="5"/>
+    </w:rPr>
+  </w:style>
+  <w:style w:type="paragraph" w:styleId="Encabezado">
+    <w:name w:val="header"/>
+    <w:basedOn w:val="Normal"/>
+    <w:link w:val="EncabezadoCar"/>
+    <w:uiPriority w:val="99"/>
+    <w:unhideWhenUsed/>
+    <w:rsid w:val="00A84033"/>
+    <w:pPr>
+      <w:tabs>
+        <w:tab w:val="center" w:pos="4419"/>
+        <w:tab w:val="right" w:pos="8838"/>
+      </w:tabs>
+      <w:spacing w:after="0" w:line="240" w:lineRule="auto"/>
+    </w:pPr>
+  </w:style>
+  <w:style w:type="character" w:customStyle="1" w:styleId="EncabezadoCar">
+    <w:name w:val="Encabezado Car"/>
+    <w:basedOn w:val="Fuentedeprrafopredeter"/>
+    <w:link w:val="Encabezado"/>
+    <w:uiPriority w:val="99"/>
+    <w:rsid w:val="00A84033"/>
+  </w:style>
+  <w:style w:type="paragraph" w:styleId="Piedepgina">
+    <w:name w:val="footer"/>
+    <w:basedOn w:val="Normal"/>
+    <w:link w:val="PiedepginaCar"/>
+    <w:uiPriority w:val="99"/>
+    <w:unhideWhenUsed/>
+    <w:rsid w:val="00A84033"/>
+    <w:pPr>
+      <w:tabs>
+        <w:tab w:val="center" w:pos="4419"/>
+        <w:tab w:val="right" w:pos="8838"/>
+      </w:tabs>
+      <w:spacing w:after="0" w:line="240" w:lineRule="auto"/>
+    </w:pPr>
+  </w:style>
+  <w:style w:type="character" w:customStyle="1" w:styleId="PiedepginaCar">
+    <w:name w:val="Pie de página Car"/>
+    <w:basedOn w:val="Fuentedeprrafopredeter"/>
+    <w:link w:val="Piedepgina"/>
+    <w:uiPriority w:val="99"/>
+    <w:rsid w:val="00A84033"/>
+  </w:style>
+  <w:style w:type="table" w:styleId="Tablaconcuadrcula">
+    <w:name w:val="Table Grid"/>
+    <w:basedOn w:val="Tablanormal"/>
+    <w:uiPriority w:val="39"/>
+    <w:rsid w:val="00621D74"/>
+    <w:pPr>
+      <w:spacing w:after="0" w:line="240" w:lineRule="auto"/>
+    </w:pPr>
+    <w:tblPr>
+      <w:tblBorders>
+        <w:top w:val="single" w:sz="4" w:space="0" w:color="auto"/>
+        <w:left w:val="single" w:sz="4" w:space="0" w:color="auto"/>
+        <w:bottom w:val="single" w:sz="4" w:space="0" w:color="auto"/>
+        <w:right w:val="single" w:sz="4" w:space="0" w:color="auto"/>
+        <w:insideH w:val="single" w:sz="4" w:space="0" w:color="auto"/>
+        <w:insideV w:val="single" w:sz="4" w:space="0" w:color="auto"/>
+      </w:tblBorders>
+    </w:tblPr>
+  </w:style>
+  <w:style w:type="paragraph" w:styleId="Descripcin">
+    <w:name w:val="caption"/>
+    <w:basedOn w:val="Normal"/>
+    <w:next w:val="Normal"/>
+    <w:uiPriority w:val="35"/>
+    <w:unhideWhenUsed/>
+    <w:qFormat/>
+    <w:rsid w:val="009B5AED"/>
+    <w:pPr>
+      <w:spacing w:after="200" w:line="240" w:lineRule="auto"/>
+    </w:pPr>
+    <w:rPr>
+      <w:i/>
+      <w:iCs/>
+      <w:color w:val="0E2841" w:themeColor="text2"/>
+      <w:sz w:val="18"/>
+      <w:szCs w:val="18"/>
     </w:rPr>
   </w:style>
 </w:styles>
@@ -1682,4 +3442,16 @@
     </a:ext>
   </a:extLst>
 </a:theme>
+</file>
+
+<file path=customXml/item1.xml><?xml version="1.0" encoding="utf-8"?>
+<b:Sources xmlns:b="http://schemas.openxmlformats.org/officeDocument/2006/bibliography" xmlns="http://schemas.openxmlformats.org/officeDocument/2006/bibliography" SelectedStyle="\APASixthEditionOfficeOnline.xsl" StyleName="APA" Version="6"/>
+</file>
+
+<file path=customXml/itemProps1.xml><?xml version="1.0" encoding="utf-8"?>
+<ds:datastoreItem xmlns:ds="http://schemas.openxmlformats.org/officeDocument/2006/customXml" ds:itemID="{BE243BFB-AD1E-4785-8FB0-5159551BC17E}">
+  <ds:schemaRefs>
+    <ds:schemaRef ds:uri="http://schemas.openxmlformats.org/officeDocument/2006/bibliography"/>
+  </ds:schemaRefs>
+</ds:datastoreItem>
 </file>
</xml_diff>

<commit_message>
Se sube el código e informe terminado
</commit_message>
<xml_diff>
--- a/Informe.docx
+++ b/Informe.docx
@@ -430,6 +430,15 @@
           <w:sz w:val="24"/>
         </w:rPr>
         <w:t>la</w:t>
+      </w:r>
+      <w:r>
+        <w:rPr>
+          <w:rFonts w:ascii="Times New Roman" w:hAnsi="Times New Roman"/>
+          <w:b/>
+          <w:bCs/>
+          <w:sz w:val="24"/>
+        </w:rPr>
+        <w:t>s</w:t>
       </w:r>
       <w:r>
         <w:rPr>
@@ -1329,7 +1338,6 @@
     </w:tbl>
     <w:p>
       <w:pPr>
-        <w:spacing w:line="276" w:lineRule="auto"/>
         <w:jc w:val="left"/>
         <w:rPr>
           <w:rFonts w:ascii="Times New Roman" w:hAnsi="Times New Roman"/>
@@ -1342,10 +1350,1055 @@
           <w:sz w:val="24"/>
         </w:rPr>
         <w:t>Nota: Esta tabla corresponde a la lista de tareas a realizar para la ejecución del Desafío 1.</w:t>
+      </w:r>
+    </w:p>
+    <w:p>
+      <w:pPr>
+        <w:jc w:val="left"/>
+        <w:rPr>
+          <w:rFonts w:ascii="Times New Roman" w:hAnsi="Times New Roman"/>
+          <w:b/>
+          <w:bCs/>
+          <w:sz w:val="24"/>
+        </w:rPr>
+      </w:pPr>
+      <w:r>
+        <w:rPr>
+          <w:rFonts w:ascii="Times New Roman" w:hAnsi="Times New Roman"/>
+          <w:b/>
+          <w:bCs/>
+          <w:sz w:val="24"/>
+        </w:rPr>
+        <w:t>Algoritmos que</w:t>
+      </w:r>
+      <w:r>
+        <w:rPr>
+          <w:rFonts w:ascii="Times New Roman" w:hAnsi="Times New Roman"/>
+          <w:b/>
+          <w:bCs/>
+          <w:sz w:val="24"/>
+        </w:rPr>
+        <w:t xml:space="preserve"> se Implementaron</w:t>
+      </w:r>
+    </w:p>
+    <w:p>
+      <w:pPr>
+        <w:jc w:val="left"/>
+        <w:rPr>
+          <w:rFonts w:ascii="Times New Roman" w:hAnsi="Times New Roman"/>
+          <w:sz w:val="24"/>
+        </w:rPr>
+      </w:pPr>
+      <w:r>
+        <w:rPr>
+          <w:rFonts w:ascii="Times New Roman" w:hAnsi="Times New Roman"/>
+          <w:sz w:val="24"/>
+        </w:rPr>
+        <w:tab/>
+      </w:r>
+      <w:r>
+        <w:rPr>
+          <w:rFonts w:ascii="Times New Roman" w:hAnsi="Times New Roman"/>
+          <w:sz w:val="24"/>
+        </w:rPr>
+        <w:t>A continuación</w:t>
+      </w:r>
+      <w:r>
+        <w:rPr>
+          <w:rFonts w:ascii="Times New Roman" w:hAnsi="Times New Roman"/>
+          <w:sz w:val="24"/>
+        </w:rPr>
+        <w:t xml:space="preserve">, en la </w:t>
+      </w:r>
+      <w:r>
+        <w:rPr>
+          <w:rFonts w:ascii="Times New Roman" w:hAnsi="Times New Roman"/>
+          <w:i/>
+          <w:iCs/>
+          <w:sz w:val="24"/>
+        </w:rPr>
+        <w:t>Imagen 1</w:t>
+      </w:r>
+      <w:r>
+        <w:rPr>
+          <w:rFonts w:ascii="Times New Roman" w:hAnsi="Times New Roman"/>
+          <w:i/>
+          <w:iCs/>
+          <w:sz w:val="24"/>
+        </w:rPr>
+        <w:t xml:space="preserve"> </w:t>
+      </w:r>
+      <w:r>
+        <w:rPr>
+          <w:rFonts w:ascii="Times New Roman" w:hAnsi="Times New Roman"/>
+          <w:sz w:val="24"/>
+        </w:rPr>
+        <w:t>se presenta la primera parte del código, que es</w:t>
+      </w:r>
+      <w:r>
+        <w:rPr>
+          <w:rFonts w:ascii="Times New Roman" w:hAnsi="Times New Roman"/>
+          <w:sz w:val="24"/>
+        </w:rPr>
+        <w:t xml:space="preserve"> el llamado de librerías,</w:t>
+      </w:r>
+      <w:r>
+        <w:rPr>
+          <w:rFonts w:ascii="Times New Roman" w:hAnsi="Times New Roman"/>
+          <w:sz w:val="24"/>
+        </w:rPr>
+        <w:t xml:space="preserve"> la declaración de variables</w:t>
+      </w:r>
+      <w:r>
+        <w:rPr>
+          <w:rFonts w:ascii="Times New Roman" w:hAnsi="Times New Roman"/>
+          <w:sz w:val="24"/>
+        </w:rPr>
+        <w:t>, arreglos y punteros.</w:t>
+      </w:r>
+      <w:r>
+        <w:rPr>
+          <w:rFonts w:ascii="Times New Roman" w:hAnsi="Times New Roman"/>
+          <w:sz w:val="24"/>
+        </w:rPr>
+        <w:t xml:space="preserve"> </w:t>
+      </w:r>
+    </w:p>
+    <w:p>
+      <w:pPr>
+        <w:pStyle w:val="Descripcin"/>
+        <w:keepNext/>
+        <w:jc w:val="left"/>
+        <w:rPr>
+          <w:rFonts w:ascii="Times New Roman" w:hAnsi="Times New Roman" w:cs="Times New Roman"/>
+          <w:i w:val="0"/>
+          <w:iCs w:val="0"/>
+          <w:sz w:val="24"/>
+          <w:szCs w:val="24"/>
+        </w:rPr>
+      </w:pPr>
+      <w:r>
+        <w:rPr>
+          <w:rFonts w:ascii="Times New Roman" w:hAnsi="Times New Roman" w:cs="Times New Roman"/>
+          <w:i w:val="0"/>
+          <w:iCs w:val="0"/>
+          <w:color w:val="auto"/>
+          <w:sz w:val="24"/>
+          <w:szCs w:val="24"/>
+        </w:rPr>
+        <w:lastRenderedPageBreak/>
+        <w:t xml:space="preserve">Imagen </w:t>
+      </w:r>
+      <w:r>
+        <w:rPr>
+          <w:rFonts w:ascii="Times New Roman" w:hAnsi="Times New Roman" w:cs="Times New Roman"/>
+          <w:i w:val="0"/>
+          <w:iCs w:val="0"/>
+          <w:color w:val="auto"/>
+          <w:sz w:val="24"/>
+          <w:szCs w:val="24"/>
+        </w:rPr>
+        <w:fldChar w:fldCharType="begin"/>
+      </w:r>
+      <w:r>
+        <w:rPr>
+          <w:rFonts w:ascii="Times New Roman" w:hAnsi="Times New Roman" w:cs="Times New Roman"/>
+          <w:i w:val="0"/>
+          <w:iCs w:val="0"/>
+          <w:color w:val="auto"/>
+          <w:sz w:val="24"/>
+          <w:szCs w:val="24"/>
+        </w:rPr>
+        <w:instrText xml:space="preserve"> SEQ Imagen \* ARABIC </w:instrText>
+      </w:r>
+      <w:r>
+        <w:rPr>
+          <w:rFonts w:ascii="Times New Roman" w:hAnsi="Times New Roman" w:cs="Times New Roman"/>
+          <w:i w:val="0"/>
+          <w:iCs w:val="0"/>
+          <w:color w:val="auto"/>
+          <w:sz w:val="24"/>
+          <w:szCs w:val="24"/>
+        </w:rPr>
+        <w:fldChar w:fldCharType="separate"/>
+      </w:r>
+      <w:r>
+        <w:rPr>
+          <w:rFonts w:ascii="Times New Roman" w:hAnsi="Times New Roman" w:cs="Times New Roman"/>
+          <w:i w:val="0"/>
+          <w:iCs w:val="0"/>
+          <w:noProof/>
+          <w:color w:val="auto"/>
+          <w:sz w:val="24"/>
+          <w:szCs w:val="24"/>
+        </w:rPr>
+        <w:t>1</w:t>
+      </w:r>
+      <w:r>
+        <w:rPr>
+          <w:rFonts w:ascii="Times New Roman" w:hAnsi="Times New Roman" w:cs="Times New Roman"/>
+          <w:i w:val="0"/>
+          <w:iCs w:val="0"/>
+          <w:color w:val="auto"/>
+          <w:sz w:val="24"/>
+          <w:szCs w:val="24"/>
+        </w:rPr>
+        <w:fldChar w:fldCharType="end"/>
+      </w:r>
+    </w:p>
+    <w:p>
+      <w:pPr>
+        <w:jc w:val="left"/>
+        <w:rPr>
+          <w:rFonts w:ascii="Times New Roman" w:hAnsi="Times New Roman"/>
+          <w:b/>
+          <w:bCs/>
+          <w:sz w:val="24"/>
+        </w:rPr>
+      </w:pPr>
+      <w:r>
+        <w:rPr>
+          <w:rFonts w:ascii="Times New Roman" w:hAnsi="Times New Roman"/>
+          <w:b/>
+          <w:bCs/>
+          <w:sz w:val="24"/>
+        </w:rPr>
+        <w:drawing>
+          <wp:inline distT="0" distB="0" distL="0" distR="0" wp14:anchorId="3766028C" wp14:editId="1F8AD0DC">
+            <wp:extent cx="5971540" cy="4588510"/>
+            <wp:effectExtent l="0" t="0" r="0" b="2540"/>
+            <wp:docPr id="1078355643" name="Imagen 1" descr="Texto&#10;&#10;Descripción generada automáticamente"/>
+            <wp:cNvGraphicFramePr>
+              <a:graphicFrameLocks xmlns:a="http://schemas.openxmlformats.org/drawingml/2006/main" noChangeAspect="1"/>
+            </wp:cNvGraphicFramePr>
+            <a:graphic xmlns:a="http://schemas.openxmlformats.org/drawingml/2006/main">
+              <a:graphicData uri="http://schemas.openxmlformats.org/drawingml/2006/picture">
+                <pic:pic xmlns:pic="http://schemas.openxmlformats.org/drawingml/2006/picture">
+                  <pic:nvPicPr>
+                    <pic:cNvPr id="1078355643" name="Imagen 1" descr="Texto&#10;&#10;Descripción generada automáticamente"/>
+                    <pic:cNvPicPr/>
+                  </pic:nvPicPr>
+                  <pic:blipFill>
+                    <a:blip r:embed="rId8"/>
+                    <a:stretch>
+                      <a:fillRect/>
+                    </a:stretch>
+                  </pic:blipFill>
+                  <pic:spPr>
+                    <a:xfrm>
+                      <a:off x="0" y="0"/>
+                      <a:ext cx="5971540" cy="4588510"/>
+                    </a:xfrm>
+                    <a:prstGeom prst="rect">
+                      <a:avLst/>
+                    </a:prstGeom>
+                  </pic:spPr>
+                </pic:pic>
+              </a:graphicData>
+            </a:graphic>
+          </wp:inline>
+        </w:drawing>
+      </w:r>
+    </w:p>
+    <w:p>
+      <w:pPr>
+        <w:ind w:firstLine="708"/>
+        <w:jc w:val="left"/>
+        <w:rPr>
+          <w:rFonts w:ascii="Times New Roman" w:hAnsi="Times New Roman"/>
+          <w:sz w:val="24"/>
+        </w:rPr>
+      </w:pPr>
+      <w:r>
+        <w:rPr>
+          <w:rFonts w:ascii="Times New Roman" w:hAnsi="Times New Roman"/>
+          <w:sz w:val="24"/>
+        </w:rPr>
+        <w:t xml:space="preserve">En la </w:t>
+      </w:r>
+      <w:r>
+        <w:rPr>
+          <w:rFonts w:ascii="Times New Roman" w:hAnsi="Times New Roman"/>
+          <w:i/>
+          <w:iCs/>
+          <w:sz w:val="24"/>
+        </w:rPr>
+        <w:t>Imagen 2</w:t>
+      </w:r>
+      <w:r>
+        <w:rPr>
+          <w:rFonts w:ascii="Times New Roman" w:hAnsi="Times New Roman"/>
+          <w:i/>
+          <w:iCs/>
+          <w:sz w:val="24"/>
+        </w:rPr>
+        <w:t xml:space="preserve"> </w:t>
+      </w:r>
+      <w:r>
+        <w:rPr>
+          <w:rFonts w:ascii="Times New Roman" w:hAnsi="Times New Roman"/>
+          <w:sz w:val="24"/>
+        </w:rPr>
+        <w:t xml:space="preserve">se muestra la segunda parte del código, el </w:t>
+      </w:r>
+      <w:proofErr w:type="spellStart"/>
+      <w:r>
+        <w:rPr>
+          <w:rFonts w:ascii="Times New Roman" w:hAnsi="Times New Roman"/>
+          <w:sz w:val="24"/>
+        </w:rPr>
+        <w:t>void</w:t>
+      </w:r>
+      <w:proofErr w:type="spellEnd"/>
+      <w:r>
+        <w:rPr>
+          <w:rFonts w:ascii="Times New Roman" w:hAnsi="Times New Roman"/>
+          <w:sz w:val="24"/>
+        </w:rPr>
+        <w:t xml:space="preserve"> </w:t>
+      </w:r>
+      <w:proofErr w:type="spellStart"/>
+      <w:proofErr w:type="gramStart"/>
+      <w:r>
+        <w:rPr>
+          <w:rFonts w:ascii="Times New Roman" w:hAnsi="Times New Roman"/>
+          <w:sz w:val="24"/>
+        </w:rPr>
+        <w:t>setup</w:t>
+      </w:r>
+      <w:proofErr w:type="spellEnd"/>
+      <w:r>
+        <w:rPr>
+          <w:rFonts w:ascii="Times New Roman" w:hAnsi="Times New Roman"/>
+          <w:sz w:val="24"/>
+        </w:rPr>
+        <w:t>(</w:t>
+      </w:r>
+      <w:proofErr w:type="gramEnd"/>
+      <w:r>
+        <w:rPr>
+          <w:rFonts w:ascii="Times New Roman" w:hAnsi="Times New Roman"/>
+          <w:sz w:val="24"/>
+        </w:rPr>
+        <w:t>).</w:t>
+      </w:r>
+    </w:p>
+    <w:p>
+      <w:pPr>
+        <w:pStyle w:val="Descripcin"/>
+        <w:keepNext/>
+        <w:jc w:val="left"/>
+        <w:rPr>
+          <w:rFonts w:ascii="Times New Roman" w:hAnsi="Times New Roman" w:cs="Times New Roman"/>
+          <w:i w:val="0"/>
+          <w:iCs w:val="0"/>
+          <w:sz w:val="24"/>
+          <w:szCs w:val="24"/>
+        </w:rPr>
+      </w:pPr>
+      <w:r>
+        <w:rPr>
+          <w:rFonts w:ascii="Times New Roman" w:hAnsi="Times New Roman" w:cs="Times New Roman"/>
+          <w:i w:val="0"/>
+          <w:iCs w:val="0"/>
+          <w:sz w:val="24"/>
+          <w:szCs w:val="24"/>
+        </w:rPr>
+        <w:lastRenderedPageBreak/>
+        <w:t xml:space="preserve">Imagen </w:t>
+      </w:r>
+      <w:r>
+        <w:rPr>
+          <w:rFonts w:ascii="Times New Roman" w:hAnsi="Times New Roman" w:cs="Times New Roman"/>
+          <w:i w:val="0"/>
+          <w:iCs w:val="0"/>
+          <w:sz w:val="24"/>
+          <w:szCs w:val="24"/>
+        </w:rPr>
+        <w:fldChar w:fldCharType="begin"/>
+      </w:r>
+      <w:r>
+        <w:rPr>
+          <w:rFonts w:ascii="Times New Roman" w:hAnsi="Times New Roman" w:cs="Times New Roman"/>
+          <w:i w:val="0"/>
+          <w:iCs w:val="0"/>
+          <w:sz w:val="24"/>
+          <w:szCs w:val="24"/>
+        </w:rPr>
+        <w:instrText xml:space="preserve"> SEQ Imagen \* ARABIC </w:instrText>
+      </w:r>
+      <w:r>
+        <w:rPr>
+          <w:rFonts w:ascii="Times New Roman" w:hAnsi="Times New Roman" w:cs="Times New Roman"/>
+          <w:i w:val="0"/>
+          <w:iCs w:val="0"/>
+          <w:sz w:val="24"/>
+          <w:szCs w:val="24"/>
+        </w:rPr>
+        <w:fldChar w:fldCharType="separate"/>
+      </w:r>
+      <w:r>
+        <w:rPr>
+          <w:rFonts w:ascii="Times New Roman" w:hAnsi="Times New Roman" w:cs="Times New Roman"/>
+          <w:i w:val="0"/>
+          <w:iCs w:val="0"/>
+          <w:noProof/>
+          <w:sz w:val="24"/>
+          <w:szCs w:val="24"/>
+        </w:rPr>
+        <w:t>2</w:t>
+      </w:r>
+      <w:r>
+        <w:rPr>
+          <w:rFonts w:ascii="Times New Roman" w:hAnsi="Times New Roman" w:cs="Times New Roman"/>
+          <w:i w:val="0"/>
+          <w:iCs w:val="0"/>
+          <w:sz w:val="24"/>
+          <w:szCs w:val="24"/>
+        </w:rPr>
+        <w:fldChar w:fldCharType="end"/>
+      </w:r>
+    </w:p>
+    <w:p>
+      <w:pPr>
+        <w:jc w:val="left"/>
+        <w:rPr>
+          <w:rFonts w:ascii="Times New Roman" w:hAnsi="Times New Roman"/>
+          <w:sz w:val="24"/>
+        </w:rPr>
+      </w:pPr>
+      <w:r>
+        <w:rPr>
+          <w:rFonts w:ascii="Times New Roman" w:hAnsi="Times New Roman"/>
+          <w:sz w:val="24"/>
+        </w:rPr>
+        <w:drawing>
+          <wp:inline distT="0" distB="0" distL="0" distR="0" wp14:anchorId="3C650104" wp14:editId="28B8EEB3">
+            <wp:extent cx="2867425" cy="2372056"/>
+            <wp:effectExtent l="0" t="0" r="9525" b="9525"/>
+            <wp:docPr id="263092121" name="Imagen 1" descr="Texto&#10;&#10;Descripción generada automáticamente"/>
+            <wp:cNvGraphicFramePr>
+              <a:graphicFrameLocks xmlns:a="http://schemas.openxmlformats.org/drawingml/2006/main" noChangeAspect="1"/>
+            </wp:cNvGraphicFramePr>
+            <a:graphic xmlns:a="http://schemas.openxmlformats.org/drawingml/2006/main">
+              <a:graphicData uri="http://schemas.openxmlformats.org/drawingml/2006/picture">
+                <pic:pic xmlns:pic="http://schemas.openxmlformats.org/drawingml/2006/picture">
+                  <pic:nvPicPr>
+                    <pic:cNvPr id="263092121" name="Imagen 1" descr="Texto&#10;&#10;Descripción generada automáticamente"/>
+                    <pic:cNvPicPr/>
+                  </pic:nvPicPr>
+                  <pic:blipFill>
+                    <a:blip r:embed="rId9"/>
+                    <a:stretch>
+                      <a:fillRect/>
+                    </a:stretch>
+                  </pic:blipFill>
+                  <pic:spPr>
+                    <a:xfrm>
+                      <a:off x="0" y="0"/>
+                      <a:ext cx="2867425" cy="2372056"/>
+                    </a:xfrm>
+                    <a:prstGeom prst="rect">
+                      <a:avLst/>
+                    </a:prstGeom>
+                  </pic:spPr>
+                </pic:pic>
+              </a:graphicData>
+            </a:graphic>
+          </wp:inline>
+        </w:drawing>
+      </w:r>
+    </w:p>
+    <w:p>
+      <w:pPr>
+        <w:jc w:val="left"/>
+        <w:rPr>
+          <w:rFonts w:ascii="Times New Roman" w:hAnsi="Times New Roman"/>
+          <w:sz w:val="24"/>
+        </w:rPr>
+      </w:pPr>
+      <w:r>
+        <w:rPr>
+          <w:rFonts w:ascii="Times New Roman" w:hAnsi="Times New Roman"/>
+          <w:sz w:val="24"/>
+        </w:rPr>
+        <w:tab/>
+        <w:t xml:space="preserve">Y por último en la </w:t>
+      </w:r>
+      <w:r>
+        <w:rPr>
+          <w:rFonts w:ascii="Times New Roman" w:hAnsi="Times New Roman"/>
+          <w:i/>
+          <w:iCs/>
+          <w:sz w:val="24"/>
+        </w:rPr>
+        <w:t>Imagen 3</w:t>
+      </w:r>
+      <w:r>
+        <w:rPr>
+          <w:rFonts w:ascii="Times New Roman" w:hAnsi="Times New Roman"/>
+          <w:i/>
+          <w:iCs/>
+          <w:sz w:val="24"/>
+        </w:rPr>
+        <w:t xml:space="preserve"> </w:t>
+      </w:r>
+      <w:r>
+        <w:rPr>
+          <w:rFonts w:ascii="Times New Roman" w:hAnsi="Times New Roman"/>
+          <w:sz w:val="24"/>
+        </w:rPr>
+        <w:t xml:space="preserve">e </w:t>
+      </w:r>
+      <w:r>
+        <w:rPr>
+          <w:rFonts w:ascii="Times New Roman" w:hAnsi="Times New Roman"/>
+          <w:i/>
+          <w:iCs/>
+          <w:sz w:val="24"/>
+        </w:rPr>
+        <w:t>Imagen 4</w:t>
+      </w:r>
+      <w:r>
+        <w:rPr>
+          <w:rFonts w:ascii="Times New Roman" w:hAnsi="Times New Roman"/>
+          <w:i/>
+          <w:iCs/>
+          <w:sz w:val="24"/>
+        </w:rPr>
+        <w:t xml:space="preserve"> </w:t>
+      </w:r>
+      <w:r>
+        <w:rPr>
+          <w:rFonts w:ascii="Times New Roman" w:hAnsi="Times New Roman"/>
+          <w:sz w:val="24"/>
+        </w:rPr>
+        <w:t xml:space="preserve">se muestra la tercera parte del código, el </w:t>
+      </w:r>
+      <w:proofErr w:type="spellStart"/>
+      <w:r>
+        <w:rPr>
+          <w:rFonts w:ascii="Times New Roman" w:hAnsi="Times New Roman"/>
+          <w:sz w:val="24"/>
+        </w:rPr>
+        <w:t>void</w:t>
+      </w:r>
+      <w:proofErr w:type="spellEnd"/>
+      <w:r>
+        <w:rPr>
+          <w:rFonts w:ascii="Times New Roman" w:hAnsi="Times New Roman"/>
+          <w:sz w:val="24"/>
+        </w:rPr>
+        <w:t xml:space="preserve"> </w:t>
+      </w:r>
+      <w:proofErr w:type="spellStart"/>
+      <w:proofErr w:type="gramStart"/>
+      <w:r>
+        <w:rPr>
+          <w:rFonts w:ascii="Times New Roman" w:hAnsi="Times New Roman"/>
+          <w:sz w:val="24"/>
+        </w:rPr>
+        <w:t>loop</w:t>
+      </w:r>
+      <w:proofErr w:type="spellEnd"/>
+      <w:r>
+        <w:rPr>
+          <w:rFonts w:ascii="Times New Roman" w:hAnsi="Times New Roman"/>
+          <w:sz w:val="24"/>
+        </w:rPr>
+        <w:t>(</w:t>
+      </w:r>
+      <w:proofErr w:type="gramEnd"/>
+      <w:r>
+        <w:rPr>
+          <w:rFonts w:ascii="Times New Roman" w:hAnsi="Times New Roman"/>
+          <w:sz w:val="24"/>
+        </w:rPr>
+        <w:t>).</w:t>
+      </w:r>
+    </w:p>
+    <w:p>
+      <w:pPr>
+        <w:pStyle w:val="Descripcin"/>
+        <w:keepNext/>
+        <w:jc w:val="left"/>
+        <w:rPr>
+          <w:rFonts w:ascii="Times New Roman" w:hAnsi="Times New Roman" w:cs="Times New Roman"/>
+          <w:i w:val="0"/>
+          <w:iCs w:val="0"/>
+          <w:sz w:val="24"/>
+          <w:szCs w:val="24"/>
+        </w:rPr>
+      </w:pPr>
+      <w:r>
+        <w:rPr>
+          <w:rFonts w:ascii="Times New Roman" w:hAnsi="Times New Roman" w:cs="Times New Roman"/>
+          <w:i w:val="0"/>
+          <w:iCs w:val="0"/>
+          <w:sz w:val="24"/>
+          <w:szCs w:val="24"/>
+        </w:rPr>
+        <w:lastRenderedPageBreak/>
+        <w:t xml:space="preserve">Imagen </w:t>
+      </w:r>
+      <w:r>
+        <w:rPr>
+          <w:rFonts w:ascii="Times New Roman" w:hAnsi="Times New Roman" w:cs="Times New Roman"/>
+          <w:i w:val="0"/>
+          <w:iCs w:val="0"/>
+          <w:sz w:val="24"/>
+          <w:szCs w:val="24"/>
+        </w:rPr>
+        <w:fldChar w:fldCharType="begin"/>
+      </w:r>
+      <w:r>
+        <w:rPr>
+          <w:rFonts w:ascii="Times New Roman" w:hAnsi="Times New Roman" w:cs="Times New Roman"/>
+          <w:i w:val="0"/>
+          <w:iCs w:val="0"/>
+          <w:sz w:val="24"/>
+          <w:szCs w:val="24"/>
+        </w:rPr>
+        <w:instrText xml:space="preserve"> SEQ Imagen \* ARABIC </w:instrText>
+      </w:r>
+      <w:r>
+        <w:rPr>
+          <w:rFonts w:ascii="Times New Roman" w:hAnsi="Times New Roman" w:cs="Times New Roman"/>
+          <w:i w:val="0"/>
+          <w:iCs w:val="0"/>
+          <w:sz w:val="24"/>
+          <w:szCs w:val="24"/>
+        </w:rPr>
+        <w:fldChar w:fldCharType="separate"/>
+      </w:r>
+      <w:r>
+        <w:rPr>
+          <w:rFonts w:ascii="Times New Roman" w:hAnsi="Times New Roman" w:cs="Times New Roman"/>
+          <w:i w:val="0"/>
+          <w:iCs w:val="0"/>
+          <w:noProof/>
+          <w:sz w:val="24"/>
+          <w:szCs w:val="24"/>
+        </w:rPr>
+        <w:t>3</w:t>
+      </w:r>
+      <w:r>
+        <w:rPr>
+          <w:rFonts w:ascii="Times New Roman" w:hAnsi="Times New Roman" w:cs="Times New Roman"/>
+          <w:i w:val="0"/>
+          <w:iCs w:val="0"/>
+          <w:sz w:val="24"/>
+          <w:szCs w:val="24"/>
+        </w:rPr>
+        <w:fldChar w:fldCharType="end"/>
+      </w:r>
+    </w:p>
+    <w:p>
+      <w:pPr>
+        <w:jc w:val="left"/>
+      </w:pPr>
+      <w:r>
+        <w:rPr>
+          <w:rFonts w:ascii="Times New Roman" w:hAnsi="Times New Roman"/>
+          <w:sz w:val="24"/>
+        </w:rPr>
+        <w:drawing>
+          <wp:inline distT="0" distB="0" distL="0" distR="0" wp14:anchorId="7DB74D18" wp14:editId="4A5592BE">
+            <wp:extent cx="5971540" cy="6881495"/>
+            <wp:effectExtent l="0" t="0" r="0" b="0"/>
+            <wp:docPr id="1530410823" name="Imagen 1" descr="Texto&#10;&#10;Descripción generada automáticamente"/>
+            <wp:cNvGraphicFramePr>
+              <a:graphicFrameLocks xmlns:a="http://schemas.openxmlformats.org/drawingml/2006/main" noChangeAspect="1"/>
+            </wp:cNvGraphicFramePr>
+            <a:graphic xmlns:a="http://schemas.openxmlformats.org/drawingml/2006/main">
+              <a:graphicData uri="http://schemas.openxmlformats.org/drawingml/2006/picture">
+                <pic:pic xmlns:pic="http://schemas.openxmlformats.org/drawingml/2006/picture">
+                  <pic:nvPicPr>
+                    <pic:cNvPr id="1530410823" name="Imagen 1" descr="Texto&#10;&#10;Descripción generada automáticamente"/>
+                    <pic:cNvPicPr/>
+                  </pic:nvPicPr>
+                  <pic:blipFill>
+                    <a:blip r:embed="rId10"/>
+                    <a:stretch>
+                      <a:fillRect/>
+                    </a:stretch>
+                  </pic:blipFill>
+                  <pic:spPr>
+                    <a:xfrm>
+                      <a:off x="0" y="0"/>
+                      <a:ext cx="5971540" cy="6881495"/>
+                    </a:xfrm>
+                    <a:prstGeom prst="rect">
+                      <a:avLst/>
+                    </a:prstGeom>
+                  </pic:spPr>
+                </pic:pic>
+              </a:graphicData>
+            </a:graphic>
+          </wp:inline>
+        </w:drawing>
+      </w:r>
+    </w:p>
+    <w:p>
+      <w:pPr>
+        <w:pStyle w:val="Descripcin"/>
+        <w:keepNext/>
+        <w:jc w:val="left"/>
+        <w:rPr>
+          <w:rFonts w:ascii="Times New Roman" w:hAnsi="Times New Roman" w:cs="Times New Roman"/>
+          <w:i w:val="0"/>
+          <w:iCs w:val="0"/>
+          <w:sz w:val="24"/>
+          <w:szCs w:val="24"/>
+        </w:rPr>
+      </w:pPr>
+      <w:r>
+        <w:rPr>
+          <w:rFonts w:ascii="Times New Roman" w:hAnsi="Times New Roman" w:cs="Times New Roman"/>
+          <w:i w:val="0"/>
+          <w:iCs w:val="0"/>
+          <w:sz w:val="24"/>
+          <w:szCs w:val="24"/>
+        </w:rPr>
+        <w:lastRenderedPageBreak/>
+        <w:t xml:space="preserve">Imagen </w:t>
+      </w:r>
+      <w:r>
+        <w:rPr>
+          <w:rFonts w:ascii="Times New Roman" w:hAnsi="Times New Roman" w:cs="Times New Roman"/>
+          <w:i w:val="0"/>
+          <w:iCs w:val="0"/>
+          <w:sz w:val="24"/>
+          <w:szCs w:val="24"/>
+        </w:rPr>
+        <w:fldChar w:fldCharType="begin"/>
+      </w:r>
+      <w:r>
+        <w:rPr>
+          <w:rFonts w:ascii="Times New Roman" w:hAnsi="Times New Roman" w:cs="Times New Roman"/>
+          <w:i w:val="0"/>
+          <w:iCs w:val="0"/>
+          <w:sz w:val="24"/>
+          <w:szCs w:val="24"/>
+        </w:rPr>
+        <w:instrText xml:space="preserve"> SEQ Imagen \* ARABIC </w:instrText>
+      </w:r>
+      <w:r>
+        <w:rPr>
+          <w:rFonts w:ascii="Times New Roman" w:hAnsi="Times New Roman" w:cs="Times New Roman"/>
+          <w:i w:val="0"/>
+          <w:iCs w:val="0"/>
+          <w:sz w:val="24"/>
+          <w:szCs w:val="24"/>
+        </w:rPr>
+        <w:fldChar w:fldCharType="separate"/>
+      </w:r>
+      <w:r>
+        <w:rPr>
+          <w:rFonts w:ascii="Times New Roman" w:hAnsi="Times New Roman" w:cs="Times New Roman"/>
+          <w:i w:val="0"/>
+          <w:iCs w:val="0"/>
+          <w:noProof/>
+          <w:sz w:val="24"/>
+          <w:szCs w:val="24"/>
+        </w:rPr>
+        <w:t>4</w:t>
+      </w:r>
+      <w:r>
+        <w:rPr>
+          <w:rFonts w:ascii="Times New Roman" w:hAnsi="Times New Roman" w:cs="Times New Roman"/>
+          <w:i w:val="0"/>
+          <w:iCs w:val="0"/>
+          <w:sz w:val="24"/>
+          <w:szCs w:val="24"/>
+        </w:rPr>
+        <w:fldChar w:fldCharType="end"/>
+      </w:r>
+    </w:p>
+    <w:p>
+      <w:pPr>
+        <w:jc w:val="left"/>
+        <w:rPr>
+          <w:rFonts w:ascii="Times New Roman" w:hAnsi="Times New Roman"/>
+          <w:sz w:val="24"/>
+        </w:rPr>
+      </w:pPr>
+      <w:r>
+        <w:rPr>
+          <w:rFonts w:ascii="Times New Roman" w:hAnsi="Times New Roman"/>
+          <w:sz w:val="24"/>
+        </w:rPr>
+        <w:drawing>
+          <wp:inline distT="0" distB="0" distL="0" distR="0" wp14:anchorId="4182C7F2" wp14:editId="3DD61F46">
+            <wp:extent cx="5971540" cy="7769225"/>
+            <wp:effectExtent l="0" t="0" r="0" b="3175"/>
+            <wp:docPr id="1756134122" name="Imagen 1" descr="Texto&#10;&#10;Descripción generada automáticamente"/>
+            <wp:cNvGraphicFramePr>
+              <a:graphicFrameLocks xmlns:a="http://schemas.openxmlformats.org/drawingml/2006/main" noChangeAspect="1"/>
+            </wp:cNvGraphicFramePr>
+            <a:graphic xmlns:a="http://schemas.openxmlformats.org/drawingml/2006/main">
+              <a:graphicData uri="http://schemas.openxmlformats.org/drawingml/2006/picture">
+                <pic:pic xmlns:pic="http://schemas.openxmlformats.org/drawingml/2006/picture">
+                  <pic:nvPicPr>
+                    <pic:cNvPr id="1756134122" name="Imagen 1" descr="Texto&#10;&#10;Descripción generada automáticamente"/>
+                    <pic:cNvPicPr/>
+                  </pic:nvPicPr>
+                  <pic:blipFill>
+                    <a:blip r:embed="rId11"/>
+                    <a:stretch>
+                      <a:fillRect/>
+                    </a:stretch>
+                  </pic:blipFill>
+                  <pic:spPr>
+                    <a:xfrm>
+                      <a:off x="0" y="0"/>
+                      <a:ext cx="5971540" cy="7769225"/>
+                    </a:xfrm>
+                    <a:prstGeom prst="rect">
+                      <a:avLst/>
+                    </a:prstGeom>
+                  </pic:spPr>
+                </pic:pic>
+              </a:graphicData>
+            </a:graphic>
+          </wp:inline>
+        </w:drawing>
+      </w:r>
+    </w:p>
+    <w:p>
+      <w:pPr>
+        <w:jc w:val="left"/>
+        <w:rPr>
+          <w:rFonts w:ascii="Times New Roman" w:hAnsi="Times New Roman"/>
+          <w:b/>
+          <w:bCs/>
+          <w:sz w:val="24"/>
+        </w:rPr>
+      </w:pPr>
+      <w:r>
+        <w:rPr>
+          <w:rFonts w:ascii="Times New Roman" w:hAnsi="Times New Roman"/>
+          <w:b/>
+          <w:bCs/>
+          <w:sz w:val="24"/>
+        </w:rPr>
+        <w:lastRenderedPageBreak/>
+        <w:t>Problemas en el Desarrollo que se Afrontaron</w:t>
+      </w:r>
+    </w:p>
+    <w:p>
+      <w:pPr>
+        <w:jc w:val="left"/>
+        <w:rPr>
+          <w:rFonts w:ascii="Times New Roman" w:hAnsi="Times New Roman"/>
+          <w:sz w:val="24"/>
+        </w:rPr>
+      </w:pPr>
+      <w:r>
+        <w:rPr>
+          <w:rFonts w:ascii="Times New Roman" w:hAnsi="Times New Roman"/>
+          <w:b/>
+          <w:bCs/>
+          <w:sz w:val="24"/>
+        </w:rPr>
+        <w:tab/>
+      </w:r>
+      <w:r>
+        <w:rPr>
+          <w:rFonts w:ascii="Times New Roman" w:hAnsi="Times New Roman"/>
+          <w:sz w:val="24"/>
+        </w:rPr>
+        <w:t xml:space="preserve">El principal problema que presentamos a la hora de la realización del </w:t>
+      </w:r>
+      <w:r>
+        <w:rPr>
+          <w:rFonts w:ascii="Times New Roman" w:hAnsi="Times New Roman"/>
+          <w:sz w:val="24"/>
+        </w:rPr>
+        <w:t>desafío</w:t>
+      </w:r>
+      <w:r>
+        <w:rPr>
+          <w:rFonts w:ascii="Times New Roman" w:hAnsi="Times New Roman"/>
+          <w:sz w:val="24"/>
+        </w:rPr>
+        <w:t xml:space="preserve">, fue el trabajo con Arduino, se nos dificultó mucho identificar cuales eran los datos que estamos </w:t>
+      </w:r>
+      <w:r>
+        <w:rPr>
+          <w:rFonts w:ascii="Times New Roman" w:hAnsi="Times New Roman"/>
+          <w:sz w:val="24"/>
+        </w:rPr>
+        <w:t xml:space="preserve">recibiendo de las diferentes lecturas de pines, y también la captura del tiempo dentro de la simulación, y esto nos trajo consigo una serie de problemas que fueron catastróficos para la culminación del </w:t>
+      </w:r>
+      <w:r>
+        <w:rPr>
+          <w:rFonts w:ascii="Times New Roman" w:hAnsi="Times New Roman"/>
+          <w:sz w:val="24"/>
+        </w:rPr>
+        <w:t>desafío</w:t>
+      </w:r>
+      <w:r>
+        <w:rPr>
+          <w:rFonts w:ascii="Times New Roman" w:hAnsi="Times New Roman"/>
+          <w:sz w:val="24"/>
+        </w:rPr>
+        <w:t xml:space="preserve">, </w:t>
+      </w:r>
+      <w:r>
+        <w:rPr>
+          <w:rFonts w:ascii="Times New Roman" w:hAnsi="Times New Roman"/>
+          <w:sz w:val="24"/>
+        </w:rPr>
+        <w:t xml:space="preserve">los datos que recibíamos del generador de funciones no eran del todo precisión al igual que el calculo del periodo por medio de la función </w:t>
+      </w:r>
+      <w:proofErr w:type="spellStart"/>
+      <w:r>
+        <w:rPr>
+          <w:rFonts w:ascii="Times New Roman" w:hAnsi="Times New Roman"/>
+          <w:i/>
+          <w:iCs/>
+          <w:sz w:val="24"/>
+        </w:rPr>
+        <w:t>millis</w:t>
+      </w:r>
+      <w:proofErr w:type="spellEnd"/>
+      <w:r>
+        <w:rPr>
+          <w:rFonts w:ascii="Times New Roman" w:hAnsi="Times New Roman"/>
+          <w:i/>
+          <w:iCs/>
+          <w:sz w:val="24"/>
+        </w:rPr>
+        <w:t>()</w:t>
+      </w:r>
+      <w:r>
+        <w:rPr>
+          <w:rFonts w:ascii="Times New Roman" w:hAnsi="Times New Roman"/>
+          <w:i/>
+          <w:iCs/>
+          <w:sz w:val="24"/>
+        </w:rPr>
+        <w:t xml:space="preserve">, </w:t>
+      </w:r>
+      <w:r>
+        <w:rPr>
+          <w:rFonts w:ascii="Times New Roman" w:hAnsi="Times New Roman"/>
+          <w:sz w:val="24"/>
+        </w:rPr>
+        <w:t xml:space="preserve">lo que nos </w:t>
+      </w:r>
+      <w:r>
+        <w:rPr>
+          <w:rFonts w:ascii="Times New Roman" w:hAnsi="Times New Roman"/>
+          <w:sz w:val="24"/>
+        </w:rPr>
+        <w:t xml:space="preserve">impidió lectura precisa de la amplitud y </w:t>
+      </w:r>
+      <w:r>
+        <w:rPr>
+          <w:rFonts w:ascii="Times New Roman" w:hAnsi="Times New Roman"/>
+          <w:sz w:val="24"/>
+        </w:rPr>
+        <w:t>el calculo correcto de la frecuencia, respecto al análisis de la onda, nos quedamos sin tiempo para realizar los respectivos algoritmos, por lo que la funcionalidad no fue implementada.</w:t>
+      </w:r>
+    </w:p>
+    <w:p>
+      <w:pPr>
+        <w:jc w:val="left"/>
+        <w:rPr>
+          <w:rFonts w:ascii="Times New Roman" w:hAnsi="Times New Roman"/>
+          <w:b/>
+          <w:bCs/>
+          <w:sz w:val="24"/>
+        </w:rPr>
+      </w:pPr>
+      <w:r>
+        <w:rPr>
+          <w:rFonts w:ascii="Times New Roman" w:hAnsi="Times New Roman"/>
+          <w:b/>
+          <w:bCs/>
+          <w:sz w:val="24"/>
+        </w:rPr>
+        <w:t>Evolución de la solución y consideraciones para tener en cuenta en la implementación</w:t>
+      </w:r>
+    </w:p>
+    <w:p>
+      <w:pPr>
+        <w:jc w:val="left"/>
+        <w:rPr>
+          <w:rFonts w:ascii="Times New Roman" w:hAnsi="Times New Roman"/>
+          <w:sz w:val="24"/>
+        </w:rPr>
+      </w:pPr>
+      <w:r>
+        <w:rPr>
+          <w:rFonts w:ascii="Times New Roman" w:hAnsi="Times New Roman"/>
+          <w:b/>
+          <w:bCs/>
+          <w:sz w:val="24"/>
+        </w:rPr>
+        <w:tab/>
+      </w:r>
+      <w:r>
+        <w:rPr>
+          <w:rFonts w:ascii="Times New Roman" w:hAnsi="Times New Roman"/>
+          <w:sz w:val="24"/>
+        </w:rPr>
+        <w:t xml:space="preserve">A lo largo del desafío conforme íbamos encontrando diversos problemas, se tuvieron que ir encontrando consigo muchas soluciones diversas, </w:t>
+      </w:r>
+      <w:r>
+        <w:rPr>
+          <w:rFonts w:ascii="Times New Roman" w:hAnsi="Times New Roman"/>
+          <w:sz w:val="24"/>
+        </w:rPr>
+        <w:t>en vista de que el desafío no se realizó satisfactoriamente en su totalidad</w:t>
+      </w:r>
+      <w:r>
+        <w:rPr>
+          <w:rFonts w:ascii="Times New Roman" w:hAnsi="Times New Roman"/>
+          <w:sz w:val="24"/>
+        </w:rPr>
+        <w:t>, no su pudo llegar a una correcta implementación de los algoritmos, las soluciones pla</w:t>
+      </w:r>
+      <w:r>
+        <w:rPr>
+          <w:rFonts w:ascii="Times New Roman" w:hAnsi="Times New Roman"/>
+          <w:sz w:val="24"/>
+        </w:rPr>
+        <w:t>n</w:t>
+      </w:r>
+      <w:r>
+        <w:rPr>
+          <w:rFonts w:ascii="Times New Roman" w:hAnsi="Times New Roman"/>
+          <w:sz w:val="24"/>
+        </w:rPr>
+        <w:t>teadas en el papel</w:t>
+      </w:r>
+      <w:r>
+        <w:rPr>
+          <w:rFonts w:ascii="Times New Roman" w:hAnsi="Times New Roman"/>
+          <w:sz w:val="24"/>
+        </w:rPr>
+        <w:t xml:space="preserve">, nos sirvieron para marcar un norte en </w:t>
+      </w:r>
+      <w:r>
+        <w:rPr>
+          <w:rFonts w:ascii="Times New Roman" w:hAnsi="Times New Roman"/>
+          <w:sz w:val="24"/>
+        </w:rPr>
+        <w:t>la realización de las tareas, pero el tiempo no nos permitió desarro</w:t>
+      </w:r>
+      <w:r>
+        <w:rPr>
+          <w:rFonts w:ascii="Times New Roman" w:hAnsi="Times New Roman"/>
+          <w:sz w:val="24"/>
+        </w:rPr>
+        <w:t>llarlas como hubiéramos querido.</w:t>
       </w:r>
     </w:p>
     <w:sectPr>
-      <w:headerReference w:type="default" r:id="rId8"/>
+      <w:headerReference w:type="default" r:id="rId12"/>
       <w:pgSz w:w="12240" w:h="15840" w:code="1"/>
       <w:pgMar w:top="1418" w:right="1418" w:bottom="1418" w:left="1418" w:header="709" w:footer="709" w:gutter="0"/>
       <w:cols w:space="708"/>
@@ -1415,6 +2468,7 @@
         <w:docPartUnique/>
       </w:docPartObj>
     </w:sdtPr>
+    <w:sdtEndPr/>
     <w:sdtContent>
       <w:p>
         <w:pPr>

</xml_diff>